<commit_message>
Cretae first generic view
</commit_message>
<xml_diff>
--- a/3.views.docx
+++ b/3.views.docx
@@ -205,6 +205,9 @@
           <w:ilvl w:val="0"/>
           <w:numId w:val="1"/>
         </w:numPr>
+        <w:pBdr>
+          <w:bottom w:val="single" w:sz="6" w:space="1" w:color="auto"/>
+        </w:pBdr>
         <w:rPr>
           <w:lang w:val="es-ES_tradnl"/>
         </w:rPr>
@@ -236,6 +239,93 @@
           <w:lang w:val="es-ES_tradnl"/>
         </w:rPr>
         <w:t xml:space="preserve">, no tiene o no debe tener nada de lógica. </w:t>
+      </w:r>
+    </w:p>
+    <w:p>
+      <w:pPr>
+        <w:rPr>
+          <w:lang w:val="es-ES_tradnl"/>
+        </w:rPr>
+      </w:pPr>
+      <w:r>
+        <w:rPr>
+          <w:lang w:val="es-ES_tradnl"/>
+        </w:rPr>
+        <w:t>Django trae unas vistas genéricas</w:t>
+      </w:r>
+    </w:p>
+    <w:p>
+      <w:pPr>
+        <w:rPr>
+          <w:lang w:val="es-ES_tradnl"/>
+        </w:rPr>
+      </w:pPr>
+      <w:r>
+        <w:rPr>
+          <w:lang w:val="es-ES_tradnl"/>
+        </w:rPr>
+        <w:drawing>
+          <wp:inline distT="0" distB="0" distL="0" distR="0" wp14:anchorId="531F1CDE" wp14:editId="6BA352F4">
+            <wp:extent cx="5384800" cy="2362200"/>
+            <wp:effectExtent l="0" t="0" r="0" b="0"/>
+            <wp:docPr id="1" name="Picture 1"/>
+            <wp:cNvGraphicFramePr>
+              <a:graphicFrameLocks xmlns:a="http://schemas.openxmlformats.org/drawingml/2006/main" noChangeAspect="1"/>
+            </wp:cNvGraphicFramePr>
+            <a:graphic xmlns:a="http://schemas.openxmlformats.org/drawingml/2006/main">
+              <a:graphicData uri="http://schemas.openxmlformats.org/drawingml/2006/picture">
+                <pic:pic xmlns:pic="http://schemas.openxmlformats.org/drawingml/2006/picture">
+                  <pic:nvPicPr>
+                    <pic:cNvPr id="1" name=""/>
+                    <pic:cNvPicPr/>
+                  </pic:nvPicPr>
+                  <pic:blipFill>
+                    <a:blip r:embed="rId5"/>
+                    <a:stretch>
+                      <a:fillRect/>
+                    </a:stretch>
+                  </pic:blipFill>
+                  <pic:spPr>
+                    <a:xfrm>
+                      <a:off x="0" y="0"/>
+                      <a:ext cx="5384800" cy="2362200"/>
+                    </a:xfrm>
+                    <a:prstGeom prst="rect">
+                      <a:avLst/>
+                    </a:prstGeom>
+                  </pic:spPr>
+                </pic:pic>
+              </a:graphicData>
+            </a:graphic>
+          </wp:inline>
+        </w:drawing>
+      </w:r>
+    </w:p>
+    <w:p>
+      <w:pPr>
+        <w:rPr>
+          <w:lang w:val="es-ES_tradnl"/>
+        </w:rPr>
+      </w:pPr>
+    </w:p>
+    <w:p>
+      <w:pPr>
+        <w:rPr>
+          <w:lang w:val="es-ES_tradnl"/>
+        </w:rPr>
+      </w:pPr>
+    </w:p>
+    <w:p>
+      <w:pPr>
+        <w:rPr>
+          <w:lang w:val="es-ES_tradnl"/>
+        </w:rPr>
+      </w:pPr>
+      <w:r>
+        <w:rPr>
+          <w:lang w:val="es-ES_tradnl"/>
+        </w:rPr>
+        <w:t xml:space="preserve">Seguir con el ejemplo, ahora crearemos una app home </w:t>
       </w:r>
     </w:p>
     <w:p>

</xml_diff>

<commit_message>
create models and make migrations
</commit_message>
<xml_diff>
--- a/3.views.docx
+++ b/3.views.docx
@@ -167,7 +167,35 @@
         <w:rPr>
           <w:lang w:val="es-ES_tradnl"/>
         </w:rPr>
-        <w:t xml:space="preserve">Vista: Se ecarga de la lógica del negocio y tener todo preparado para que el template se encargue solo de pintar algo en pantalla. </w:t>
+        <w:t xml:space="preserve">Vista: Se </w:t>
+      </w:r>
+      <w:proofErr w:type="spellStart"/>
+      <w:r>
+        <w:rPr>
+          <w:lang w:val="es-ES_tradnl"/>
+        </w:rPr>
+        <w:t>ecarga</w:t>
+      </w:r>
+      <w:proofErr w:type="spellEnd"/>
+      <w:r>
+        <w:rPr>
+          <w:lang w:val="es-ES_tradnl"/>
+        </w:rPr>
+        <w:t xml:space="preserve"> de la lógica del negocio y tener todo preparado para que el </w:t>
+      </w:r>
+      <w:proofErr w:type="spellStart"/>
+      <w:r>
+        <w:rPr>
+          <w:lang w:val="es-ES_tradnl"/>
+        </w:rPr>
+        <w:t>template</w:t>
+      </w:r>
+      <w:proofErr w:type="spellEnd"/>
+      <w:r>
+        <w:rPr>
+          <w:lang w:val="es-ES_tradnl"/>
+        </w:rPr>
+        <w:t xml:space="preserve"> se encargue solo de pintar algo en pantalla. </w:t>
       </w:r>
     </w:p>
     <w:p>
@@ -184,11 +212,33 @@
           <w:lang w:val="es-ES_tradnl"/>
         </w:rPr>
       </w:pPr>
-      <w:r>
-        <w:rPr>
-          <w:lang w:val="es-ES_tradnl"/>
-        </w:rPr>
-        <w:t xml:space="preserve">Template: Solo dibuja en pantalla, solo tiene html, no tiene o no debe tener nada de lógica. </w:t>
+      <w:proofErr w:type="spellStart"/>
+      <w:r>
+        <w:rPr>
+          <w:lang w:val="es-ES_tradnl"/>
+        </w:rPr>
+        <w:t>Template</w:t>
+      </w:r>
+      <w:proofErr w:type="spellEnd"/>
+      <w:r>
+        <w:rPr>
+          <w:lang w:val="es-ES_tradnl"/>
+        </w:rPr>
+        <w:t xml:space="preserve">: Solo dibuja en pantalla, solo tiene </w:t>
+      </w:r>
+      <w:proofErr w:type="spellStart"/>
+      <w:r>
+        <w:rPr>
+          <w:lang w:val="es-ES_tradnl"/>
+        </w:rPr>
+        <w:t>html</w:t>
+      </w:r>
+      <w:proofErr w:type="spellEnd"/>
+      <w:r>
+        <w:rPr>
+          <w:lang w:val="es-ES_tradnl"/>
+        </w:rPr>
+        <w:t xml:space="preserve">, no tiene o no debe tener nada de lógica. </w:t>
       </w:r>
     </w:p>
     <w:p>
@@ -337,21 +387,107 @@
         <w:rPr>
           <w:lang w:val="es-ES_tradnl"/>
         </w:rPr>
-        <w:t xml:space="preserve">Ahora creamos template genéricos. En otras palabras noc reaer la carpeta template para cada una de las aplicaciones. </w:t>
-      </w:r>
-    </w:p>
-    <w:p>
-      <w:pPr>
-        <w:rPr>
-          <w:lang w:val="es-ES_tradnl"/>
-        </w:rPr>
-      </w:pPr>
-      <w:r>
-        <w:rPr>
-          <w:lang w:val="es-ES_tradnl"/>
-        </w:rPr>
-        <w:t>Creamoos una carpeta templates</w:t>
-      </w:r>
+        <w:t xml:space="preserve">Ahora creamos </w:t>
+      </w:r>
+      <w:proofErr w:type="spellStart"/>
+      <w:r>
+        <w:rPr>
+          <w:lang w:val="es-ES_tradnl"/>
+        </w:rPr>
+        <w:t>template</w:t>
+      </w:r>
+      <w:proofErr w:type="spellEnd"/>
+      <w:r>
+        <w:rPr>
+          <w:lang w:val="es-ES_tradnl"/>
+        </w:rPr>
+        <w:t xml:space="preserve"> genéricos. En otras </w:t>
+      </w:r>
+      <w:proofErr w:type="gramStart"/>
+      <w:r>
+        <w:rPr>
+          <w:lang w:val="es-ES_tradnl"/>
+        </w:rPr>
+        <w:t>palabras</w:t>
+      </w:r>
+      <w:proofErr w:type="gramEnd"/>
+      <w:r>
+        <w:rPr>
+          <w:lang w:val="es-ES_tradnl"/>
+        </w:rPr>
+        <w:t xml:space="preserve"> </w:t>
+      </w:r>
+      <w:proofErr w:type="spellStart"/>
+      <w:r>
+        <w:rPr>
+          <w:lang w:val="es-ES_tradnl"/>
+        </w:rPr>
+        <w:t>noc</w:t>
+      </w:r>
+      <w:proofErr w:type="spellEnd"/>
+      <w:r>
+        <w:rPr>
+          <w:lang w:val="es-ES_tradnl"/>
+        </w:rPr>
+        <w:t xml:space="preserve"> </w:t>
+      </w:r>
+      <w:proofErr w:type="spellStart"/>
+      <w:r>
+        <w:rPr>
+          <w:lang w:val="es-ES_tradnl"/>
+        </w:rPr>
+        <w:t>reaer</w:t>
+      </w:r>
+      <w:proofErr w:type="spellEnd"/>
+      <w:r>
+        <w:rPr>
+          <w:lang w:val="es-ES_tradnl"/>
+        </w:rPr>
+        <w:t xml:space="preserve"> la carpeta </w:t>
+      </w:r>
+      <w:proofErr w:type="spellStart"/>
+      <w:r>
+        <w:rPr>
+          <w:lang w:val="es-ES_tradnl"/>
+        </w:rPr>
+        <w:t>template</w:t>
+      </w:r>
+      <w:proofErr w:type="spellEnd"/>
+      <w:r>
+        <w:rPr>
+          <w:lang w:val="es-ES_tradnl"/>
+        </w:rPr>
+        <w:t xml:space="preserve"> para cada una de las aplicaciones. </w:t>
+      </w:r>
+    </w:p>
+    <w:p>
+      <w:pPr>
+        <w:rPr>
+          <w:lang w:val="es-ES_tradnl"/>
+        </w:rPr>
+      </w:pPr>
+      <w:proofErr w:type="spellStart"/>
+      <w:r>
+        <w:rPr>
+          <w:lang w:val="es-ES_tradnl"/>
+        </w:rPr>
+        <w:t>Creamoos</w:t>
+      </w:r>
+      <w:proofErr w:type="spellEnd"/>
+      <w:r>
+        <w:rPr>
+          <w:lang w:val="es-ES_tradnl"/>
+        </w:rPr>
+        <w:t xml:space="preserve"> una carpeta </w:t>
+      </w:r>
+      <w:proofErr w:type="spellStart"/>
+      <w:r>
+        <w:rPr>
+          <w:lang w:val="es-ES_tradnl"/>
+        </w:rPr>
+        <w:t>templates</w:t>
+      </w:r>
+      <w:proofErr w:type="spellEnd"/>
     </w:p>
     <w:p>
       <w:pPr>
@@ -410,8 +546,44 @@
         <w:rPr>
           <w:lang w:val="es-ES_tradnl"/>
         </w:rPr>
-        <w:t>Para que django reconozca esa caperta necesitamos un paquete llamado unipath</w:t>
-      </w:r>
+        <w:t xml:space="preserve">Para que </w:t>
+      </w:r>
+      <w:proofErr w:type="spellStart"/>
+      <w:r>
+        <w:rPr>
+          <w:lang w:val="es-ES_tradnl"/>
+        </w:rPr>
+        <w:t>django</w:t>
+      </w:r>
+      <w:proofErr w:type="spellEnd"/>
+      <w:r>
+        <w:rPr>
+          <w:lang w:val="es-ES_tradnl"/>
+        </w:rPr>
+        <w:t xml:space="preserve"> reconozca esa </w:t>
+      </w:r>
+      <w:proofErr w:type="spellStart"/>
+      <w:r>
+        <w:rPr>
+          <w:lang w:val="es-ES_tradnl"/>
+        </w:rPr>
+        <w:t>caperta</w:t>
+      </w:r>
+      <w:proofErr w:type="spellEnd"/>
+      <w:r>
+        <w:rPr>
+          <w:lang w:val="es-ES_tradnl"/>
+        </w:rPr>
+        <w:t xml:space="preserve"> necesitamos un paquete llamado </w:t>
+      </w:r>
+      <w:proofErr w:type="spellStart"/>
+      <w:r>
+        <w:rPr>
+          <w:lang w:val="es-ES_tradnl"/>
+        </w:rPr>
+        <w:t>unipath</w:t>
+      </w:r>
+      <w:proofErr w:type="spellEnd"/>
     </w:p>
     <w:p>
       <w:pPr>
@@ -862,6 +1034,924 @@
           <w:lang w:val="es-ES_tradnl"/>
         </w:rPr>
         <w:tab/>
+      </w:r>
+      <w:r>
+        <w:rPr>
+          <w:lang w:val="es-ES_tradnl"/>
+        </w:rPr>
+        <w:t xml:space="preserve">MODELS </w:t>
+      </w:r>
+      <w:proofErr w:type="spellStart"/>
+      <w:r>
+        <w:rPr>
+          <w:lang w:val="es-ES_tradnl"/>
+        </w:rPr>
+        <w:t>for</w:t>
+      </w:r>
+      <w:proofErr w:type="spellEnd"/>
+      <w:r>
+        <w:rPr>
+          <w:lang w:val="es-ES_tradnl"/>
+        </w:rPr>
+        <w:t xml:space="preserve"> VIEWS</w:t>
+      </w:r>
+      <w:r>
+        <w:rPr>
+          <w:lang w:val="es-ES_tradnl"/>
+        </w:rPr>
+        <w:br/>
+        <w:t xml:space="preserve">Django trabaja los modelos (bases de datos </w:t>
+      </w:r>
+      <w:proofErr w:type="spellStart"/>
+      <w:r>
+        <w:rPr>
+          <w:lang w:val="es-ES_tradnl"/>
+        </w:rPr>
+        <w:t>sql</w:t>
+      </w:r>
+      <w:proofErr w:type="spellEnd"/>
+      <w:r>
+        <w:rPr>
+          <w:lang w:val="es-ES_tradnl"/>
+        </w:rPr>
+        <w:t xml:space="preserve">) con ORM  </w:t>
+      </w:r>
+    </w:p>
+    <w:p>
+      <w:pPr>
+        <w:rPr>
+          <w:lang w:val="es-ES_tradnl"/>
+        </w:rPr>
+      </w:pPr>
+      <w:r>
+        <w:rPr>
+          <w:lang w:val="es-ES_tradnl"/>
+        </w:rPr>
+        <w:t xml:space="preserve">Creamos un modelo: </w:t>
+      </w:r>
+    </w:p>
+    <w:p>
+      <w:pPr>
+        <w:rPr>
+          <w:lang w:val="es-ES_tradnl"/>
+        </w:rPr>
+      </w:pPr>
+      <w:r>
+        <w:rPr>
+          <w:lang w:val="es-ES_tradnl"/>
+        </w:rPr>
+        <w:lastRenderedPageBreak/>
+        <w:drawing>
+          <wp:inline distT="0" distB="0" distL="0" distR="0" wp14:anchorId="586CD002" wp14:editId="257D0AC7">
+            <wp:extent cx="5943600" cy="4026535"/>
+            <wp:effectExtent l="0" t="0" r="0" b="0"/>
+            <wp:docPr id="12" name="Picture 12"/>
+            <wp:cNvGraphicFramePr>
+              <a:graphicFrameLocks xmlns:a="http://schemas.openxmlformats.org/drawingml/2006/main" noChangeAspect="1"/>
+            </wp:cNvGraphicFramePr>
+            <a:graphic xmlns:a="http://schemas.openxmlformats.org/drawingml/2006/main">
+              <a:graphicData uri="http://schemas.openxmlformats.org/drawingml/2006/picture">
+                <pic:pic xmlns:pic="http://schemas.openxmlformats.org/drawingml/2006/picture">
+                  <pic:nvPicPr>
+                    <pic:cNvPr id="1" name=""/>
+                    <pic:cNvPicPr/>
+                  </pic:nvPicPr>
+                  <pic:blipFill>
+                    <a:blip r:embed="rId16"/>
+                    <a:stretch>
+                      <a:fillRect/>
+                    </a:stretch>
+                  </pic:blipFill>
+                  <pic:spPr>
+                    <a:xfrm>
+                      <a:off x="0" y="0"/>
+                      <a:ext cx="5943600" cy="4026535"/>
+                    </a:xfrm>
+                    <a:prstGeom prst="rect">
+                      <a:avLst/>
+                    </a:prstGeom>
+                  </pic:spPr>
+                </pic:pic>
+              </a:graphicData>
+            </a:graphic>
+          </wp:inline>
+        </w:drawing>
+      </w:r>
+    </w:p>
+    <w:p>
+      <w:pPr>
+        <w:rPr>
+          <w:lang w:val="es-ES_tradnl"/>
+        </w:rPr>
+      </w:pPr>
+      <w:r>
+        <w:rPr>
+          <w:lang w:val="es-ES_tradnl"/>
+        </w:rPr>
+        <w:t>Para que la clase se plasme en. La base de datos</w:t>
+      </w:r>
+    </w:p>
+    <w:p>
+      <w:pPr>
+        <w:rPr>
+          <w:rFonts w:ascii="Menlo" w:hAnsi="Menlo" w:cs="Menlo"/>
+          <w:color w:val="000000"/>
+          <w:sz w:val="22"/>
+          <w:szCs w:val="22"/>
+          <w:lang w:val="en-US"/>
+        </w:rPr>
+      </w:pPr>
+      <w:r>
+        <w:rPr>
+          <w:rFonts w:ascii="Menlo" w:hAnsi="Menlo" w:cs="Menlo"/>
+          <w:color w:val="000000"/>
+          <w:sz w:val="22"/>
+          <w:szCs w:val="22"/>
+          <w:lang w:val="en-US"/>
+        </w:rPr>
+        <w:t xml:space="preserve">python3 manage.py </w:t>
+      </w:r>
+      <w:proofErr w:type="spellStart"/>
+      <w:r>
+        <w:rPr>
+          <w:rFonts w:ascii="Menlo" w:hAnsi="Menlo" w:cs="Menlo"/>
+          <w:color w:val="000000"/>
+          <w:sz w:val="22"/>
+          <w:szCs w:val="22"/>
+          <w:lang w:val="en-US"/>
+        </w:rPr>
+        <w:t>makemigrations</w:t>
+      </w:r>
+      <w:proofErr w:type="spellEnd"/>
+    </w:p>
+    <w:p>
+      <w:pPr>
+        <w:rPr>
+          <w:lang w:val="es-ES_tradnl"/>
+        </w:rPr>
+      </w:pPr>
+      <w:r>
+        <w:rPr>
+          <w:lang w:val="es-ES_tradnl"/>
+        </w:rPr>
+        <w:drawing>
+          <wp:inline distT="0" distB="0" distL="0" distR="0" wp14:anchorId="4E5C07CC" wp14:editId="0B5935CC">
+            <wp:extent cx="5943600" cy="969010"/>
+            <wp:effectExtent l="0" t="0" r="0" b="0"/>
+            <wp:docPr id="13" name="Picture 13"/>
+            <wp:cNvGraphicFramePr>
+              <a:graphicFrameLocks xmlns:a="http://schemas.openxmlformats.org/drawingml/2006/main" noChangeAspect="1"/>
+            </wp:cNvGraphicFramePr>
+            <a:graphic xmlns:a="http://schemas.openxmlformats.org/drawingml/2006/main">
+              <a:graphicData uri="http://schemas.openxmlformats.org/drawingml/2006/picture">
+                <pic:pic xmlns:pic="http://schemas.openxmlformats.org/drawingml/2006/picture">
+                  <pic:nvPicPr>
+                    <pic:cNvPr id="1" name=""/>
+                    <pic:cNvPicPr/>
+                  </pic:nvPicPr>
+                  <pic:blipFill>
+                    <a:blip r:embed="rId17"/>
+                    <a:stretch>
+                      <a:fillRect/>
+                    </a:stretch>
+                  </pic:blipFill>
+                  <pic:spPr>
+                    <a:xfrm>
+                      <a:off x="0" y="0"/>
+                      <a:ext cx="5943600" cy="969010"/>
+                    </a:xfrm>
+                    <a:prstGeom prst="rect">
+                      <a:avLst/>
+                    </a:prstGeom>
+                  </pic:spPr>
+                </pic:pic>
+              </a:graphicData>
+            </a:graphic>
+          </wp:inline>
+        </w:drawing>
+      </w:r>
+    </w:p>
+    <w:p>
+      <w:pPr>
+        <w:rPr>
+          <w:rFonts w:ascii="Menlo" w:hAnsi="Menlo" w:cs="Menlo"/>
+          <w:color w:val="000000"/>
+          <w:sz w:val="22"/>
+          <w:szCs w:val="22"/>
+          <w:lang w:val="en-US"/>
+        </w:rPr>
+      </w:pPr>
+    </w:p>
+    <w:p>
+      <w:pPr>
+        <w:rPr>
+          <w:rFonts w:ascii="Menlo" w:hAnsi="Menlo" w:cs="Menlo"/>
+          <w:color w:val="000000"/>
+          <w:sz w:val="22"/>
+          <w:szCs w:val="22"/>
+          <w:lang w:val="en-US"/>
+        </w:rPr>
+      </w:pPr>
+      <w:proofErr w:type="spellStart"/>
+      <w:r>
+        <w:rPr>
+          <w:rFonts w:ascii="Menlo" w:hAnsi="Menlo" w:cs="Menlo"/>
+          <w:color w:val="000000"/>
+          <w:sz w:val="22"/>
+          <w:szCs w:val="22"/>
+          <w:lang w:val="en-US"/>
+        </w:rPr>
+        <w:t>Ahora</w:t>
+      </w:r>
+      <w:proofErr w:type="spellEnd"/>
+      <w:r>
+        <w:rPr>
+          <w:rFonts w:ascii="Menlo" w:hAnsi="Menlo" w:cs="Menlo"/>
+          <w:color w:val="000000"/>
+          <w:sz w:val="22"/>
+          <w:szCs w:val="22"/>
+          <w:lang w:val="en-US"/>
+        </w:rPr>
+        <w:t xml:space="preserve"> </w:t>
+      </w:r>
+      <w:proofErr w:type="spellStart"/>
+      <w:r>
+        <w:rPr>
+          <w:rFonts w:ascii="Menlo" w:hAnsi="Menlo" w:cs="Menlo"/>
+          <w:color w:val="000000"/>
+          <w:sz w:val="22"/>
+          <w:szCs w:val="22"/>
+          <w:lang w:val="en-US"/>
+        </w:rPr>
+        <w:t>subimos</w:t>
+      </w:r>
+      <w:proofErr w:type="spellEnd"/>
+      <w:r>
+        <w:rPr>
+          <w:rFonts w:ascii="Menlo" w:hAnsi="Menlo" w:cs="Menlo"/>
+          <w:color w:val="000000"/>
+          <w:sz w:val="22"/>
+          <w:szCs w:val="22"/>
+          <w:lang w:val="en-US"/>
+        </w:rPr>
+        <w:t xml:space="preserve"> los </w:t>
+      </w:r>
+      <w:proofErr w:type="spellStart"/>
+      <w:r>
+        <w:rPr>
+          <w:rFonts w:ascii="Menlo" w:hAnsi="Menlo" w:cs="Menlo"/>
+          <w:color w:val="000000"/>
+          <w:sz w:val="22"/>
+          <w:szCs w:val="22"/>
+          <w:lang w:val="en-US"/>
+        </w:rPr>
+        <w:t>cambios</w:t>
+      </w:r>
+      <w:proofErr w:type="spellEnd"/>
+      <w:r>
+        <w:rPr>
+          <w:rFonts w:ascii="Menlo" w:hAnsi="Menlo" w:cs="Menlo"/>
+          <w:color w:val="000000"/>
+          <w:sz w:val="22"/>
+          <w:szCs w:val="22"/>
+          <w:lang w:val="en-US"/>
+        </w:rPr>
+        <w:t xml:space="preserve"> a la base de </w:t>
+      </w:r>
+      <w:proofErr w:type="spellStart"/>
+      <w:r>
+        <w:rPr>
+          <w:rFonts w:ascii="Menlo" w:hAnsi="Menlo" w:cs="Menlo"/>
+          <w:color w:val="000000"/>
+          <w:sz w:val="22"/>
+          <w:szCs w:val="22"/>
+          <w:lang w:val="en-US"/>
+        </w:rPr>
+        <w:t>datos</w:t>
+      </w:r>
+      <w:proofErr w:type="spellEnd"/>
+    </w:p>
+    <w:p>
+      <w:pPr>
+        <w:rPr>
+          <w:rFonts w:ascii="Menlo" w:hAnsi="Menlo" w:cs="Menlo"/>
+          <w:color w:val="000000"/>
+          <w:sz w:val="22"/>
+          <w:szCs w:val="22"/>
+          <w:lang w:val="en-US"/>
+        </w:rPr>
+      </w:pPr>
+      <w:r>
+        <w:rPr>
+          <w:rFonts w:ascii="Menlo" w:hAnsi="Menlo" w:cs="Menlo"/>
+          <w:color w:val="000000"/>
+          <w:sz w:val="22"/>
+          <w:szCs w:val="22"/>
+          <w:lang w:val="en-US"/>
+        </w:rPr>
+        <w:t>python3 manage.py migrate</w:t>
+      </w:r>
+    </w:p>
+    <w:p>
+      <w:pPr>
+        <w:rPr>
+          <w:rFonts w:ascii="Menlo" w:hAnsi="Menlo" w:cs="Menlo"/>
+          <w:color w:val="000000"/>
+          <w:sz w:val="22"/>
+          <w:szCs w:val="22"/>
+          <w:lang w:val="en-US"/>
+        </w:rPr>
+      </w:pPr>
+    </w:p>
+    <w:p>
+      <w:pPr>
+        <w:rPr>
+          <w:rFonts w:ascii="Menlo" w:hAnsi="Menlo" w:cs="Menlo"/>
+          <w:color w:val="000000"/>
+          <w:sz w:val="22"/>
+          <w:szCs w:val="22"/>
+          <w:lang w:val="en-US"/>
+        </w:rPr>
+      </w:pPr>
+      <w:r>
+        <w:rPr>
+          <w:rFonts w:ascii="Menlo" w:hAnsi="Menlo" w:cs="Menlo"/>
+          <w:color w:val="000000"/>
+          <w:sz w:val="22"/>
+          <w:szCs w:val="22"/>
+          <w:lang w:val="en-US"/>
+        </w:rPr>
+        <w:t xml:space="preserve">Para </w:t>
+      </w:r>
+      <w:proofErr w:type="spellStart"/>
+      <w:r>
+        <w:rPr>
+          <w:rFonts w:ascii="Menlo" w:hAnsi="Menlo" w:cs="Menlo"/>
+          <w:color w:val="000000"/>
+          <w:sz w:val="22"/>
+          <w:szCs w:val="22"/>
+          <w:lang w:val="en-US"/>
+        </w:rPr>
+        <w:t>mirar</w:t>
+      </w:r>
+      <w:proofErr w:type="spellEnd"/>
+      <w:r>
+        <w:rPr>
+          <w:rFonts w:ascii="Menlo" w:hAnsi="Menlo" w:cs="Menlo"/>
+          <w:color w:val="000000"/>
+          <w:sz w:val="22"/>
+          <w:szCs w:val="22"/>
+          <w:lang w:val="en-US"/>
+        </w:rPr>
+        <w:t xml:space="preserve"> que la table se ha </w:t>
+      </w:r>
+      <w:proofErr w:type="spellStart"/>
+      <w:r>
+        <w:rPr>
+          <w:rFonts w:ascii="Menlo" w:hAnsi="Menlo" w:cs="Menlo"/>
+          <w:color w:val="000000"/>
+          <w:sz w:val="22"/>
+          <w:szCs w:val="22"/>
+          <w:lang w:val="en-US"/>
+        </w:rPr>
+        <w:t>plasmado</w:t>
+      </w:r>
+      <w:proofErr w:type="spellEnd"/>
+      <w:r>
+        <w:rPr>
+          <w:rFonts w:ascii="Menlo" w:hAnsi="Menlo" w:cs="Menlo"/>
+          <w:color w:val="000000"/>
+          <w:sz w:val="22"/>
+          <w:szCs w:val="22"/>
+          <w:lang w:val="en-US"/>
+        </w:rPr>
+        <w:t xml:space="preserve"> </w:t>
+      </w:r>
+      <w:proofErr w:type="spellStart"/>
+      <w:r>
+        <w:rPr>
+          <w:rFonts w:ascii="Menlo" w:hAnsi="Menlo" w:cs="Menlo"/>
+          <w:color w:val="000000"/>
+          <w:sz w:val="22"/>
+          <w:szCs w:val="22"/>
+          <w:lang w:val="en-US"/>
+        </w:rPr>
+        <w:t>debemos</w:t>
+      </w:r>
+      <w:proofErr w:type="spellEnd"/>
+      <w:r>
+        <w:rPr>
+          <w:rFonts w:ascii="Menlo" w:hAnsi="Menlo" w:cs="Menlo"/>
+          <w:color w:val="000000"/>
+          <w:sz w:val="22"/>
+          <w:szCs w:val="22"/>
+          <w:lang w:val="en-US"/>
+        </w:rPr>
+        <w:t xml:space="preserve"> registrar </w:t>
+      </w:r>
+      <w:proofErr w:type="spellStart"/>
+      <w:r>
+        <w:rPr>
+          <w:rFonts w:ascii="Menlo" w:hAnsi="Menlo" w:cs="Menlo"/>
+          <w:color w:val="000000"/>
+          <w:sz w:val="22"/>
+          <w:szCs w:val="22"/>
+          <w:lang w:val="en-US"/>
+        </w:rPr>
+        <w:t>en</w:t>
+      </w:r>
+      <w:proofErr w:type="spellEnd"/>
+      <w:r>
+        <w:rPr>
+          <w:rFonts w:ascii="Menlo" w:hAnsi="Menlo" w:cs="Menlo"/>
+          <w:color w:val="000000"/>
+          <w:sz w:val="22"/>
+          <w:szCs w:val="22"/>
+          <w:lang w:val="en-US"/>
+        </w:rPr>
+        <w:t xml:space="preserve"> el </w:t>
+      </w:r>
+      <w:proofErr w:type="spellStart"/>
+      <w:r>
+        <w:rPr>
+          <w:rFonts w:ascii="Menlo" w:hAnsi="Menlo" w:cs="Menlo"/>
+          <w:color w:val="000000"/>
+          <w:sz w:val="22"/>
+          <w:szCs w:val="22"/>
+          <w:lang w:val="en-US"/>
+        </w:rPr>
+        <w:t>adminsitrador</w:t>
+      </w:r>
+      <w:proofErr w:type="spellEnd"/>
+      <w:r>
+        <w:rPr>
+          <w:rFonts w:ascii="Menlo" w:hAnsi="Menlo" w:cs="Menlo"/>
+          <w:color w:val="000000"/>
+          <w:sz w:val="22"/>
+          <w:szCs w:val="22"/>
+          <w:lang w:val="en-US"/>
+        </w:rPr>
+        <w:t xml:space="preserve"> el </w:t>
+      </w:r>
+      <w:proofErr w:type="spellStart"/>
+      <w:r>
+        <w:rPr>
+          <w:rFonts w:ascii="Menlo" w:hAnsi="Menlo" w:cs="Menlo"/>
+          <w:color w:val="000000"/>
+          <w:sz w:val="22"/>
+          <w:szCs w:val="22"/>
+          <w:lang w:val="en-US"/>
+        </w:rPr>
+        <w:t>modelo</w:t>
+      </w:r>
+      <w:proofErr w:type="spellEnd"/>
+      <w:r>
+        <w:rPr>
+          <w:rFonts w:ascii="Menlo" w:hAnsi="Menlo" w:cs="Menlo"/>
+          <w:color w:val="000000"/>
+          <w:sz w:val="22"/>
+          <w:szCs w:val="22"/>
+          <w:lang w:val="en-US"/>
+        </w:rPr>
+        <w:t xml:space="preserve"> que </w:t>
+      </w:r>
+      <w:proofErr w:type="spellStart"/>
+      <w:r>
+        <w:rPr>
+          <w:rFonts w:ascii="Menlo" w:hAnsi="Menlo" w:cs="Menlo"/>
+          <w:color w:val="000000"/>
+          <w:sz w:val="22"/>
+          <w:szCs w:val="22"/>
+          <w:lang w:val="en-US"/>
+        </w:rPr>
+        <w:t>acabamos</w:t>
+      </w:r>
+      <w:proofErr w:type="spellEnd"/>
+      <w:r>
+        <w:rPr>
+          <w:rFonts w:ascii="Menlo" w:hAnsi="Menlo" w:cs="Menlo"/>
+          <w:color w:val="000000"/>
+          <w:sz w:val="22"/>
+          <w:szCs w:val="22"/>
+          <w:lang w:val="en-US"/>
+        </w:rPr>
+        <w:t xml:space="preserve"> de </w:t>
+      </w:r>
+      <w:proofErr w:type="spellStart"/>
+      <w:r>
+        <w:rPr>
+          <w:rFonts w:ascii="Menlo" w:hAnsi="Menlo" w:cs="Menlo"/>
+          <w:color w:val="000000"/>
+          <w:sz w:val="22"/>
+          <w:szCs w:val="22"/>
+          <w:lang w:val="en-US"/>
+        </w:rPr>
+        <w:t>creaer</w:t>
+      </w:r>
+      <w:proofErr w:type="spellEnd"/>
+      <w:r>
+        <w:rPr>
+          <w:rFonts w:ascii="Menlo" w:hAnsi="Menlo" w:cs="Menlo"/>
+          <w:color w:val="000000"/>
+          <w:sz w:val="22"/>
+          <w:szCs w:val="22"/>
+          <w:lang w:val="en-US"/>
+        </w:rPr>
+        <w:t xml:space="preserve"> </w:t>
+      </w:r>
+    </w:p>
+    <w:p>
+      <w:pPr>
+        <w:rPr>
+          <w:rFonts w:ascii="Menlo" w:hAnsi="Menlo" w:cs="Menlo"/>
+          <w:color w:val="000000"/>
+          <w:sz w:val="22"/>
+          <w:szCs w:val="22"/>
+          <w:lang w:val="en-US"/>
+        </w:rPr>
+      </w:pPr>
+      <w:r>
+        <w:rPr>
+          <w:rFonts w:ascii="Menlo" w:hAnsi="Menlo" w:cs="Menlo"/>
+          <w:color w:val="000000"/>
+          <w:sz w:val="22"/>
+          <w:szCs w:val="22"/>
+          <w:lang w:val="en-US"/>
+        </w:rPr>
+        <w:lastRenderedPageBreak/>
+        <w:drawing>
+          <wp:inline distT="0" distB="0" distL="0" distR="0" wp14:anchorId="0A9F0F51" wp14:editId="4FD7A23F">
+            <wp:extent cx="5943600" cy="4041140"/>
+            <wp:effectExtent l="0" t="0" r="0" b="0"/>
+            <wp:docPr id="14" name="Picture 14"/>
+            <wp:cNvGraphicFramePr>
+              <a:graphicFrameLocks xmlns:a="http://schemas.openxmlformats.org/drawingml/2006/main" noChangeAspect="1"/>
+            </wp:cNvGraphicFramePr>
+            <a:graphic xmlns:a="http://schemas.openxmlformats.org/drawingml/2006/main">
+              <a:graphicData uri="http://schemas.openxmlformats.org/drawingml/2006/picture">
+                <pic:pic xmlns:pic="http://schemas.openxmlformats.org/drawingml/2006/picture">
+                  <pic:nvPicPr>
+                    <pic:cNvPr id="1" name=""/>
+                    <pic:cNvPicPr/>
+                  </pic:nvPicPr>
+                  <pic:blipFill>
+                    <a:blip r:embed="rId18"/>
+                    <a:stretch>
+                      <a:fillRect/>
+                    </a:stretch>
+                  </pic:blipFill>
+                  <pic:spPr>
+                    <a:xfrm>
+                      <a:off x="0" y="0"/>
+                      <a:ext cx="5943600" cy="4041140"/>
+                    </a:xfrm>
+                    <a:prstGeom prst="rect">
+                      <a:avLst/>
+                    </a:prstGeom>
+                  </pic:spPr>
+                </pic:pic>
+              </a:graphicData>
+            </a:graphic>
+          </wp:inline>
+        </w:drawing>
+      </w:r>
+    </w:p>
+    <w:p>
+      <w:pPr>
+        <w:rPr>
+          <w:rFonts w:ascii="Menlo" w:hAnsi="Menlo" w:cs="Menlo"/>
+          <w:color w:val="000000"/>
+          <w:sz w:val="22"/>
+          <w:szCs w:val="22"/>
+          <w:lang w:val="en-US"/>
+        </w:rPr>
+      </w:pPr>
+    </w:p>
+    <w:p>
+      <w:pPr>
+        <w:rPr>
+          <w:lang w:val="es-ES_tradnl"/>
+        </w:rPr>
+      </w:pPr>
+    </w:p>
+    <w:p>
+      <w:pPr>
+        <w:rPr>
+          <w:lang w:val="es-ES_tradnl"/>
+        </w:rPr>
+      </w:pPr>
+    </w:p>
+    <w:p>
+      <w:pPr>
+        <w:rPr>
+          <w:lang w:val="es-ES_tradnl"/>
+        </w:rPr>
+      </w:pPr>
+      <w:r>
+        <w:rPr>
+          <w:lang w:val="es-ES_tradnl"/>
+        </w:rPr>
+        <w:t xml:space="preserve">Para ver los registros entramos a la </w:t>
+      </w:r>
+      <w:proofErr w:type="spellStart"/>
+      <w:r>
+        <w:rPr>
+          <w:lang w:val="es-ES_tradnl"/>
+        </w:rPr>
+        <w:t>url</w:t>
+      </w:r>
+      <w:proofErr w:type="spellEnd"/>
+      <w:r>
+        <w:rPr>
+          <w:lang w:val="es-ES_tradnl"/>
+        </w:rPr>
+        <w:t xml:space="preserve"> de </w:t>
+      </w:r>
+      <w:proofErr w:type="spellStart"/>
+      <w:r>
+        <w:rPr>
+          <w:lang w:val="es-ES_tradnl"/>
+        </w:rPr>
+        <w:t>admin</w:t>
+      </w:r>
+      <w:proofErr w:type="spellEnd"/>
+      <w:r>
+        <w:rPr>
+          <w:lang w:val="es-ES_tradnl"/>
+        </w:rPr>
+        <w:t xml:space="preserve"> </w:t>
+      </w:r>
+      <w:hyperlink r:id="rId19" w:history="1">
+        <w:r>
+          <w:rPr>
+            <w:rStyle w:val="Hyperlink"/>
+            <w:lang w:val="es-ES_tradnl"/>
+          </w:rPr>
+          <w:t>http://localhost:8000/admin</w:t>
+        </w:r>
+      </w:hyperlink>
+    </w:p>
+    <w:p>
+      <w:pPr>
+        <w:rPr>
+          <w:lang w:val="es-ES_tradnl"/>
+        </w:rPr>
+      </w:pPr>
+      <w:r>
+        <w:rPr>
+          <w:lang w:val="es-ES_tradnl"/>
+        </w:rPr>
+        <w:t xml:space="preserve">Pero esto nos pide un usuario, lo creamos con; </w:t>
+      </w:r>
+    </w:p>
+    <w:p>
+      <w:pPr>
+        <w:rPr>
+          <w:rFonts w:ascii="Menlo" w:hAnsi="Menlo" w:cs="Menlo"/>
+          <w:color w:val="000000"/>
+          <w:sz w:val="22"/>
+          <w:szCs w:val="22"/>
+          <w:lang w:val="en-US"/>
+        </w:rPr>
+      </w:pPr>
+      <w:r>
+        <w:rPr>
+          <w:rFonts w:ascii="Menlo" w:hAnsi="Menlo" w:cs="Menlo"/>
+          <w:color w:val="000000"/>
+          <w:sz w:val="22"/>
+          <w:szCs w:val="22"/>
+          <w:lang w:val="en-US"/>
+        </w:rPr>
+        <w:t xml:space="preserve">python3 manage.py </w:t>
+      </w:r>
+      <w:proofErr w:type="spellStart"/>
+      <w:r>
+        <w:rPr>
+          <w:rFonts w:ascii="Menlo" w:hAnsi="Menlo" w:cs="Menlo"/>
+          <w:color w:val="000000"/>
+          <w:sz w:val="22"/>
+          <w:szCs w:val="22"/>
+          <w:lang w:val="en-US"/>
+        </w:rPr>
+        <w:t>createsuperuser</w:t>
+      </w:r>
+      <w:proofErr w:type="spellEnd"/>
+    </w:p>
+    <w:p>
+      <w:pPr>
+        <w:rPr>
+          <w:rFonts w:ascii="Menlo" w:hAnsi="Menlo" w:cs="Menlo"/>
+          <w:color w:val="000000"/>
+          <w:sz w:val="22"/>
+          <w:szCs w:val="22"/>
+          <w:lang w:val="en-US"/>
+        </w:rPr>
+      </w:pPr>
+      <w:proofErr w:type="spellStart"/>
+      <w:r>
+        <w:rPr>
+          <w:rFonts w:ascii="Menlo" w:hAnsi="Menlo" w:cs="Menlo"/>
+          <w:color w:val="000000"/>
+          <w:sz w:val="22"/>
+          <w:szCs w:val="22"/>
+          <w:lang w:val="en-US"/>
+        </w:rPr>
+        <w:t>aquí</w:t>
+      </w:r>
+      <w:proofErr w:type="spellEnd"/>
+      <w:r>
+        <w:rPr>
+          <w:rFonts w:ascii="Menlo" w:hAnsi="Menlo" w:cs="Menlo"/>
+          <w:color w:val="000000"/>
+          <w:sz w:val="22"/>
+          <w:szCs w:val="22"/>
+          <w:lang w:val="en-US"/>
+        </w:rPr>
+        <w:t xml:space="preserve"> Podemos </w:t>
+      </w:r>
+      <w:proofErr w:type="spellStart"/>
+      <w:r>
+        <w:rPr>
+          <w:rFonts w:ascii="Menlo" w:hAnsi="Menlo" w:cs="Menlo"/>
+          <w:color w:val="000000"/>
+          <w:sz w:val="22"/>
+          <w:szCs w:val="22"/>
+          <w:lang w:val="en-US"/>
+        </w:rPr>
+        <w:t>ver</w:t>
+      </w:r>
+      <w:proofErr w:type="spellEnd"/>
+      <w:r>
+        <w:rPr>
+          <w:rFonts w:ascii="Menlo" w:hAnsi="Menlo" w:cs="Menlo"/>
+          <w:color w:val="000000"/>
+          <w:sz w:val="22"/>
+          <w:szCs w:val="22"/>
+          <w:lang w:val="en-US"/>
+        </w:rPr>
+        <w:t xml:space="preserve"> que </w:t>
+      </w:r>
+      <w:proofErr w:type="spellStart"/>
+      <w:r>
+        <w:rPr>
+          <w:rFonts w:ascii="Menlo" w:hAnsi="Menlo" w:cs="Menlo"/>
+          <w:color w:val="000000"/>
+          <w:sz w:val="22"/>
+          <w:szCs w:val="22"/>
+          <w:lang w:val="en-US"/>
+        </w:rPr>
+        <w:t>ya</w:t>
+      </w:r>
+      <w:proofErr w:type="spellEnd"/>
+      <w:r>
+        <w:rPr>
+          <w:rFonts w:ascii="Menlo" w:hAnsi="Menlo" w:cs="Menlo"/>
+          <w:color w:val="000000"/>
+          <w:sz w:val="22"/>
+          <w:szCs w:val="22"/>
+          <w:lang w:val="en-US"/>
+        </w:rPr>
+        <w:t xml:space="preserve"> </w:t>
+      </w:r>
+      <w:proofErr w:type="spellStart"/>
+      <w:r>
+        <w:rPr>
+          <w:rFonts w:ascii="Menlo" w:hAnsi="Menlo" w:cs="Menlo"/>
+          <w:color w:val="000000"/>
+          <w:sz w:val="22"/>
+          <w:szCs w:val="22"/>
+          <w:lang w:val="en-US"/>
+        </w:rPr>
+        <w:t>existe</w:t>
+      </w:r>
+      <w:proofErr w:type="spellEnd"/>
+      <w:r>
+        <w:rPr>
+          <w:rFonts w:ascii="Menlo" w:hAnsi="Menlo" w:cs="Menlo"/>
+          <w:color w:val="000000"/>
+          <w:sz w:val="22"/>
+          <w:szCs w:val="22"/>
+          <w:lang w:val="en-US"/>
+        </w:rPr>
+        <w:t xml:space="preserve"> la table de </w:t>
+      </w:r>
+      <w:proofErr w:type="spellStart"/>
+      <w:r>
+        <w:rPr>
+          <w:rFonts w:ascii="Menlo" w:hAnsi="Menlo" w:cs="Menlo"/>
+          <w:color w:val="000000"/>
+          <w:sz w:val="22"/>
+          <w:szCs w:val="22"/>
+          <w:lang w:val="en-US"/>
+        </w:rPr>
+        <w:t>prueba</w:t>
+      </w:r>
+      <w:proofErr w:type="spellEnd"/>
+      <w:r>
+        <w:rPr>
+          <w:rFonts w:ascii="Menlo" w:hAnsi="Menlo" w:cs="Menlo"/>
+          <w:color w:val="000000"/>
+          <w:sz w:val="22"/>
+          <w:szCs w:val="22"/>
+          <w:lang w:val="en-US"/>
+        </w:rPr>
+        <w:t xml:space="preserve"> </w:t>
+      </w:r>
+    </w:p>
+    <w:p>
+      <w:pPr>
+        <w:rPr>
+          <w:lang w:val="es-ES_tradnl"/>
+        </w:rPr>
+      </w:pPr>
+      <w:r>
+        <w:rPr>
+          <w:lang w:val="es-ES_tradnl"/>
+        </w:rPr>
+        <w:lastRenderedPageBreak/>
+        <w:drawing>
+          <wp:inline distT="0" distB="0" distL="0" distR="0" wp14:anchorId="04FD8920" wp14:editId="6C5472C7">
+            <wp:extent cx="5943600" cy="4403090"/>
+            <wp:effectExtent l="0" t="0" r="0" b="3810"/>
+            <wp:docPr id="15" name="Picture 15"/>
+            <wp:cNvGraphicFramePr>
+              <a:graphicFrameLocks xmlns:a="http://schemas.openxmlformats.org/drawingml/2006/main" noChangeAspect="1"/>
+            </wp:cNvGraphicFramePr>
+            <a:graphic xmlns:a="http://schemas.openxmlformats.org/drawingml/2006/main">
+              <a:graphicData uri="http://schemas.openxmlformats.org/drawingml/2006/picture">
+                <pic:pic xmlns:pic="http://schemas.openxmlformats.org/drawingml/2006/picture">
+                  <pic:nvPicPr>
+                    <pic:cNvPr id="1" name=""/>
+                    <pic:cNvPicPr/>
+                  </pic:nvPicPr>
+                  <pic:blipFill>
+                    <a:blip r:embed="rId20"/>
+                    <a:stretch>
+                      <a:fillRect/>
+                    </a:stretch>
+                  </pic:blipFill>
+                  <pic:spPr>
+                    <a:xfrm>
+                      <a:off x="0" y="0"/>
+                      <a:ext cx="5943600" cy="4403090"/>
+                    </a:xfrm>
+                    <a:prstGeom prst="rect">
+                      <a:avLst/>
+                    </a:prstGeom>
+                  </pic:spPr>
+                </pic:pic>
+              </a:graphicData>
+            </a:graphic>
+          </wp:inline>
+        </w:drawing>
+      </w:r>
+    </w:p>
+    <w:p>
+      <w:pPr>
+        <w:rPr>
+          <w:lang w:val="es-ES_tradnl"/>
+        </w:rPr>
+      </w:pPr>
+      <w:r>
+        <w:rPr>
+          <w:lang w:val="es-ES_tradnl"/>
+        </w:rPr>
+        <w:lastRenderedPageBreak/>
+        <w:drawing>
+          <wp:inline distT="0" distB="0" distL="0" distR="0" wp14:anchorId="25010560" wp14:editId="388D24A7">
+            <wp:extent cx="5943600" cy="4214495"/>
+            <wp:effectExtent l="0" t="0" r="0" b="1905"/>
+            <wp:docPr id="16" name="Picture 16"/>
+            <wp:cNvGraphicFramePr>
+              <a:graphicFrameLocks xmlns:a="http://schemas.openxmlformats.org/drawingml/2006/main" noChangeAspect="1"/>
+            </wp:cNvGraphicFramePr>
+            <a:graphic xmlns:a="http://schemas.openxmlformats.org/drawingml/2006/main">
+              <a:graphicData uri="http://schemas.openxmlformats.org/drawingml/2006/picture">
+                <pic:pic xmlns:pic="http://schemas.openxmlformats.org/drawingml/2006/picture">
+                  <pic:nvPicPr>
+                    <pic:cNvPr id="1" name=""/>
+                    <pic:cNvPicPr/>
+                  </pic:nvPicPr>
+                  <pic:blipFill>
+                    <a:blip r:embed="rId21"/>
+                    <a:stretch>
+                      <a:fillRect/>
+                    </a:stretch>
+                  </pic:blipFill>
+                  <pic:spPr>
+                    <a:xfrm>
+                      <a:off x="0" y="0"/>
+                      <a:ext cx="5943600" cy="4214495"/>
+                    </a:xfrm>
+                    <a:prstGeom prst="rect">
+                      <a:avLst/>
+                    </a:prstGeom>
+                  </pic:spPr>
+                </pic:pic>
+              </a:graphicData>
+            </a:graphic>
+          </wp:inline>
+        </w:drawing>
       </w:r>
     </w:p>
     <w:sectPr>
@@ -1427,6 +2517,29 @@
       <w:contextualSpacing/>
     </w:pPr>
   </w:style>
+  <w:style w:type="character" w:styleId="Hyperlink">
+    <w:name w:val="Hyperlink"/>
+    <w:basedOn w:val="DefaultParagraphFont"/>
+    <w:uiPriority w:val="99"/>
+    <w:unhideWhenUsed/>
+    <w:rsid w:val="006B77A5"/>
+    <w:rPr>
+      <w:color w:val="0563C1" w:themeColor="hyperlink"/>
+      <w:u w:val="single"/>
+    </w:rPr>
+  </w:style>
+  <w:style w:type="character" w:styleId="UnresolvedMention">
+    <w:name w:val="Unresolved Mention"/>
+    <w:basedOn w:val="DefaultParagraphFont"/>
+    <w:uiPriority w:val="99"/>
+    <w:semiHidden/>
+    <w:unhideWhenUsed/>
+    <w:rsid w:val="006B77A5"/>
+    <w:rPr>
+      <w:color w:val="605E5C"/>
+      <w:shd w:val="clear" w:color="auto" w:fill="E1DFDD"/>
+    </w:rPr>
+  </w:style>
 </w:styles>
 </file>
 

</xml_diff>

<commit_message>
Exploring some parameters db
</commit_message>
<xml_diff>
--- a/3.views.docx
+++ b/3.views.docx
@@ -167,35 +167,7 @@
         <w:rPr>
           <w:lang w:val="es-ES_tradnl"/>
         </w:rPr>
-        <w:t xml:space="preserve">Vista: Se </w:t>
-      </w:r>
-      <w:proofErr w:type="spellStart"/>
-      <w:r>
-        <w:rPr>
-          <w:lang w:val="es-ES_tradnl"/>
-        </w:rPr>
-        <w:t>ecarga</w:t>
-      </w:r>
-      <w:proofErr w:type="spellEnd"/>
-      <w:r>
-        <w:rPr>
-          <w:lang w:val="es-ES_tradnl"/>
-        </w:rPr>
-        <w:t xml:space="preserve"> de la lógica del negocio y tener todo preparado para que el </w:t>
-      </w:r>
-      <w:proofErr w:type="spellStart"/>
-      <w:r>
-        <w:rPr>
-          <w:lang w:val="es-ES_tradnl"/>
-        </w:rPr>
-        <w:t>template</w:t>
-      </w:r>
-      <w:proofErr w:type="spellEnd"/>
-      <w:r>
-        <w:rPr>
-          <w:lang w:val="es-ES_tradnl"/>
-        </w:rPr>
-        <w:t xml:space="preserve"> se encargue solo de pintar algo en pantalla. </w:t>
+        <w:t xml:space="preserve">Vista: Se ecarga de la lógica del negocio y tener todo preparado para que el template se encargue solo de pintar algo en pantalla. </w:t>
       </w:r>
     </w:p>
     <w:p>
@@ -212,33 +184,11 @@
           <w:lang w:val="es-ES_tradnl"/>
         </w:rPr>
       </w:pPr>
-      <w:proofErr w:type="spellStart"/>
-      <w:r>
-        <w:rPr>
-          <w:lang w:val="es-ES_tradnl"/>
-        </w:rPr>
-        <w:t>Template</w:t>
-      </w:r>
-      <w:proofErr w:type="spellEnd"/>
-      <w:r>
-        <w:rPr>
-          <w:lang w:val="es-ES_tradnl"/>
-        </w:rPr>
-        <w:t xml:space="preserve">: Solo dibuja en pantalla, solo tiene </w:t>
-      </w:r>
-      <w:proofErr w:type="spellStart"/>
-      <w:r>
-        <w:rPr>
-          <w:lang w:val="es-ES_tradnl"/>
-        </w:rPr>
-        <w:t>html</w:t>
-      </w:r>
-      <w:proofErr w:type="spellEnd"/>
-      <w:r>
-        <w:rPr>
-          <w:lang w:val="es-ES_tradnl"/>
-        </w:rPr>
-        <w:t xml:space="preserve">, no tiene o no debe tener nada de lógica. </w:t>
+      <w:r>
+        <w:rPr>
+          <w:lang w:val="es-ES_tradnl"/>
+        </w:rPr>
+        <w:t xml:space="preserve">Template: Solo dibuja en pantalla, solo tiene html, no tiene o no debe tener nada de lógica. </w:t>
       </w:r>
     </w:p>
     <w:p>
@@ -387,107 +337,21 @@
         <w:rPr>
           <w:lang w:val="es-ES_tradnl"/>
         </w:rPr>
-        <w:t xml:space="preserve">Ahora creamos </w:t>
-      </w:r>
-      <w:proofErr w:type="spellStart"/>
-      <w:r>
-        <w:rPr>
-          <w:lang w:val="es-ES_tradnl"/>
-        </w:rPr>
-        <w:t>template</w:t>
-      </w:r>
-      <w:proofErr w:type="spellEnd"/>
-      <w:r>
-        <w:rPr>
-          <w:lang w:val="es-ES_tradnl"/>
-        </w:rPr>
-        <w:t xml:space="preserve"> genéricos. En otras </w:t>
-      </w:r>
-      <w:proofErr w:type="gramStart"/>
-      <w:r>
-        <w:rPr>
-          <w:lang w:val="es-ES_tradnl"/>
-        </w:rPr>
-        <w:t>palabras</w:t>
-      </w:r>
-      <w:proofErr w:type="gramEnd"/>
-      <w:r>
-        <w:rPr>
-          <w:lang w:val="es-ES_tradnl"/>
-        </w:rPr>
-        <w:t xml:space="preserve"> </w:t>
-      </w:r>
-      <w:proofErr w:type="spellStart"/>
-      <w:r>
-        <w:rPr>
-          <w:lang w:val="es-ES_tradnl"/>
-        </w:rPr>
-        <w:t>noc</w:t>
-      </w:r>
-      <w:proofErr w:type="spellEnd"/>
-      <w:r>
-        <w:rPr>
-          <w:lang w:val="es-ES_tradnl"/>
-        </w:rPr>
-        <w:t xml:space="preserve"> </w:t>
-      </w:r>
-      <w:proofErr w:type="spellStart"/>
-      <w:r>
-        <w:rPr>
-          <w:lang w:val="es-ES_tradnl"/>
-        </w:rPr>
-        <w:t>reaer</w:t>
-      </w:r>
-      <w:proofErr w:type="spellEnd"/>
-      <w:r>
-        <w:rPr>
-          <w:lang w:val="es-ES_tradnl"/>
-        </w:rPr>
-        <w:t xml:space="preserve"> la carpeta </w:t>
-      </w:r>
-      <w:proofErr w:type="spellStart"/>
-      <w:r>
-        <w:rPr>
-          <w:lang w:val="es-ES_tradnl"/>
-        </w:rPr>
-        <w:t>template</w:t>
-      </w:r>
-      <w:proofErr w:type="spellEnd"/>
-      <w:r>
-        <w:rPr>
-          <w:lang w:val="es-ES_tradnl"/>
-        </w:rPr>
-        <w:t xml:space="preserve"> para cada una de las aplicaciones. </w:t>
-      </w:r>
-    </w:p>
-    <w:p>
-      <w:pPr>
-        <w:rPr>
-          <w:lang w:val="es-ES_tradnl"/>
-        </w:rPr>
-      </w:pPr>
-      <w:proofErr w:type="spellStart"/>
-      <w:r>
-        <w:rPr>
-          <w:lang w:val="es-ES_tradnl"/>
-        </w:rPr>
-        <w:t>Creamoos</w:t>
-      </w:r>
-      <w:proofErr w:type="spellEnd"/>
-      <w:r>
-        <w:rPr>
-          <w:lang w:val="es-ES_tradnl"/>
-        </w:rPr>
-        <w:t xml:space="preserve"> una carpeta </w:t>
-      </w:r>
-      <w:proofErr w:type="spellStart"/>
-      <w:r>
-        <w:rPr>
-          <w:lang w:val="es-ES_tradnl"/>
-        </w:rPr>
-        <w:t>templates</w:t>
-      </w:r>
-      <w:proofErr w:type="spellEnd"/>
+        <w:t xml:space="preserve">Ahora creamos template genéricos. En otras palabras noc reaer la carpeta template para cada una de las aplicaciones. </w:t>
+      </w:r>
+    </w:p>
+    <w:p>
+      <w:pPr>
+        <w:rPr>
+          <w:lang w:val="es-ES_tradnl"/>
+        </w:rPr>
+      </w:pPr>
+      <w:r>
+        <w:rPr>
+          <w:lang w:val="es-ES_tradnl"/>
+        </w:rPr>
+        <w:t>Creamoos una carpeta templates</w:t>
+      </w:r>
     </w:p>
     <w:p>
       <w:pPr>
@@ -546,44 +410,8 @@
         <w:rPr>
           <w:lang w:val="es-ES_tradnl"/>
         </w:rPr>
-        <w:t xml:space="preserve">Para que </w:t>
-      </w:r>
-      <w:proofErr w:type="spellStart"/>
-      <w:r>
-        <w:rPr>
-          <w:lang w:val="es-ES_tradnl"/>
-        </w:rPr>
-        <w:t>django</w:t>
-      </w:r>
-      <w:proofErr w:type="spellEnd"/>
-      <w:r>
-        <w:rPr>
-          <w:lang w:val="es-ES_tradnl"/>
-        </w:rPr>
-        <w:t xml:space="preserve"> reconozca esa </w:t>
-      </w:r>
-      <w:proofErr w:type="spellStart"/>
-      <w:r>
-        <w:rPr>
-          <w:lang w:val="es-ES_tradnl"/>
-        </w:rPr>
-        <w:t>caperta</w:t>
-      </w:r>
-      <w:proofErr w:type="spellEnd"/>
-      <w:r>
-        <w:rPr>
-          <w:lang w:val="es-ES_tradnl"/>
-        </w:rPr>
-        <w:t xml:space="preserve"> necesitamos un paquete llamado </w:t>
-      </w:r>
-      <w:proofErr w:type="spellStart"/>
-      <w:r>
-        <w:rPr>
-          <w:lang w:val="es-ES_tradnl"/>
-        </w:rPr>
-        <w:t>unipath</w:t>
-      </w:r>
-      <w:proofErr w:type="spellEnd"/>
+        <w:t>Para que django reconozca esa caperta necesitamos un paquete llamado unipath</w:t>
+      </w:r>
     </w:p>
     <w:p>
       <w:pPr>
@@ -1039,42 +867,14 @@
         <w:rPr>
           <w:lang w:val="es-ES_tradnl"/>
         </w:rPr>
-        <w:t xml:space="preserve">MODELS </w:t>
-      </w:r>
-      <w:proofErr w:type="spellStart"/>
-      <w:r>
-        <w:rPr>
-          <w:lang w:val="es-ES_tradnl"/>
-        </w:rPr>
-        <w:t>for</w:t>
-      </w:r>
-      <w:proofErr w:type="spellEnd"/>
-      <w:r>
-        <w:rPr>
-          <w:lang w:val="es-ES_tradnl"/>
-        </w:rPr>
-        <w:t xml:space="preserve"> VIEWS</w:t>
+        <w:t>MODELS for VIEWS</w:t>
       </w:r>
       <w:r>
         <w:rPr>
           <w:lang w:val="es-ES_tradnl"/>
         </w:rPr>
         <w:br/>
-        <w:t xml:space="preserve">Django trabaja los modelos (bases de datos </w:t>
-      </w:r>
-      <w:proofErr w:type="spellStart"/>
-      <w:r>
-        <w:rPr>
-          <w:lang w:val="es-ES_tradnl"/>
-        </w:rPr>
-        <w:t>sql</w:t>
-      </w:r>
-      <w:proofErr w:type="spellEnd"/>
-      <w:r>
-        <w:rPr>
-          <w:lang w:val="es-ES_tradnl"/>
-        </w:rPr>
-        <w:t xml:space="preserve">) con ORM  </w:t>
+        <w:t xml:space="preserve">Django trabaja los modelos (bases de datos sql) con ORM  </w:t>
       </w:r>
     </w:p>
     <w:p>
@@ -1169,20 +969,8 @@
           <w:szCs w:val="22"/>
           <w:lang w:val="en-US"/>
         </w:rPr>
-        <w:t xml:space="preserve">python3 manage.py </w:t>
-      </w:r>
-      <w:proofErr w:type="spellStart"/>
-      <w:r>
-        <w:rPr>
-          <w:rFonts w:ascii="Menlo" w:hAnsi="Menlo" w:cs="Menlo"/>
-          <w:color w:val="000000"/>
-          <w:sz w:val="22"/>
-          <w:szCs w:val="22"/>
-          <w:lang w:val="en-US"/>
-        </w:rPr>
-        <w:t>makemigrations</w:t>
-      </w:r>
-      <w:proofErr w:type="spellEnd"/>
+        <w:t>python3 manage.py makemigrations</w:t>
+      </w:r>
     </w:p>
     <w:p>
       <w:pPr>
@@ -1252,7 +1040,6 @@
           <w:lang w:val="en-US"/>
         </w:rPr>
       </w:pPr>
-      <w:proofErr w:type="spellStart"/>
       <w:r>
         <w:rPr>
           <w:rFonts w:ascii="Menlo" w:hAnsi="Menlo" w:cs="Menlo"/>
@@ -1261,10 +1048,11 @@
           <w:szCs w:val="22"/>
           <w:lang w:val="en-US"/>
         </w:rPr>
-        <w:t>Ahora</w:t>
-      </w:r>
-      <w:proofErr w:type="spellEnd"/>
-      <w:r>
+        <w:t>Ahora subimos los cambios a la base de datos</w:t>
+      </w:r>
+    </w:p>
+    <w:p>
+      <w:pPr>
         <w:rPr>
           <w:rFonts w:ascii="Menlo" w:hAnsi="Menlo" w:cs="Menlo"/>
           <w:color w:val="000000"/>
@@ -1272,9 +1060,7 @@
           <w:szCs w:val="22"/>
           <w:lang w:val="en-US"/>
         </w:rPr>
-        <w:t xml:space="preserve"> </w:t>
-      </w:r>
-      <w:proofErr w:type="spellStart"/>
+      </w:pPr>
       <w:r>
         <w:rPr>
           <w:rFonts w:ascii="Menlo" w:hAnsi="Menlo" w:cs="Menlo"/>
@@ -1283,10 +1069,11 @@
           <w:szCs w:val="22"/>
           <w:lang w:val="en-US"/>
         </w:rPr>
-        <w:t>subimos</w:t>
-      </w:r>
-      <w:proofErr w:type="spellEnd"/>
-      <w:r>
+        <w:t>python3 manage.py migrate</w:t>
+      </w:r>
+    </w:p>
+    <w:p>
+      <w:pPr>
         <w:rPr>
           <w:rFonts w:ascii="Menlo" w:hAnsi="Menlo" w:cs="Menlo"/>
           <w:color w:val="000000"/>
@@ -1294,10 +1081,10 @@
           <w:szCs w:val="22"/>
           <w:lang w:val="en-US"/>
         </w:rPr>
-        <w:t xml:space="preserve"> los </w:t>
-      </w:r>
-      <w:proofErr w:type="spellStart"/>
-      <w:r>
+      </w:pPr>
+    </w:p>
+    <w:p>
+      <w:pPr>
         <w:rPr>
           <w:rFonts w:ascii="Menlo" w:hAnsi="Menlo" w:cs="Menlo"/>
           <w:color w:val="000000"/>
@@ -1305,9 +1092,7 @@
           <w:szCs w:val="22"/>
           <w:lang w:val="en-US"/>
         </w:rPr>
-        <w:t>cambios</w:t>
-      </w:r>
-      <w:proofErr w:type="spellEnd"/>
+      </w:pPr>
       <w:r>
         <w:rPr>
           <w:rFonts w:ascii="Menlo" w:hAnsi="Menlo" w:cs="Menlo"/>
@@ -1316,248 +1101,7 @@
           <w:szCs w:val="22"/>
           <w:lang w:val="en-US"/>
         </w:rPr>
-        <w:t xml:space="preserve"> a la base de </w:t>
-      </w:r>
-      <w:proofErr w:type="spellStart"/>
-      <w:r>
-        <w:rPr>
-          <w:rFonts w:ascii="Menlo" w:hAnsi="Menlo" w:cs="Menlo"/>
-          <w:color w:val="000000"/>
-          <w:sz w:val="22"/>
-          <w:szCs w:val="22"/>
-          <w:lang w:val="en-US"/>
-        </w:rPr>
-        <w:t>datos</w:t>
-      </w:r>
-      <w:proofErr w:type="spellEnd"/>
-    </w:p>
-    <w:p>
-      <w:pPr>
-        <w:rPr>
-          <w:rFonts w:ascii="Menlo" w:hAnsi="Menlo" w:cs="Menlo"/>
-          <w:color w:val="000000"/>
-          <w:sz w:val="22"/>
-          <w:szCs w:val="22"/>
-          <w:lang w:val="en-US"/>
-        </w:rPr>
-      </w:pPr>
-      <w:r>
-        <w:rPr>
-          <w:rFonts w:ascii="Menlo" w:hAnsi="Menlo" w:cs="Menlo"/>
-          <w:color w:val="000000"/>
-          <w:sz w:val="22"/>
-          <w:szCs w:val="22"/>
-          <w:lang w:val="en-US"/>
-        </w:rPr>
-        <w:t>python3 manage.py migrate</w:t>
-      </w:r>
-    </w:p>
-    <w:p>
-      <w:pPr>
-        <w:rPr>
-          <w:rFonts w:ascii="Menlo" w:hAnsi="Menlo" w:cs="Menlo"/>
-          <w:color w:val="000000"/>
-          <w:sz w:val="22"/>
-          <w:szCs w:val="22"/>
-          <w:lang w:val="en-US"/>
-        </w:rPr>
-      </w:pPr>
-    </w:p>
-    <w:p>
-      <w:pPr>
-        <w:rPr>
-          <w:rFonts w:ascii="Menlo" w:hAnsi="Menlo" w:cs="Menlo"/>
-          <w:color w:val="000000"/>
-          <w:sz w:val="22"/>
-          <w:szCs w:val="22"/>
-          <w:lang w:val="en-US"/>
-        </w:rPr>
-      </w:pPr>
-      <w:r>
-        <w:rPr>
-          <w:rFonts w:ascii="Menlo" w:hAnsi="Menlo" w:cs="Menlo"/>
-          <w:color w:val="000000"/>
-          <w:sz w:val="22"/>
-          <w:szCs w:val="22"/>
-          <w:lang w:val="en-US"/>
-        </w:rPr>
-        <w:t xml:space="preserve">Para </w:t>
-      </w:r>
-      <w:proofErr w:type="spellStart"/>
-      <w:r>
-        <w:rPr>
-          <w:rFonts w:ascii="Menlo" w:hAnsi="Menlo" w:cs="Menlo"/>
-          <w:color w:val="000000"/>
-          <w:sz w:val="22"/>
-          <w:szCs w:val="22"/>
-          <w:lang w:val="en-US"/>
-        </w:rPr>
-        <w:t>mirar</w:t>
-      </w:r>
-      <w:proofErr w:type="spellEnd"/>
-      <w:r>
-        <w:rPr>
-          <w:rFonts w:ascii="Menlo" w:hAnsi="Menlo" w:cs="Menlo"/>
-          <w:color w:val="000000"/>
-          <w:sz w:val="22"/>
-          <w:szCs w:val="22"/>
-          <w:lang w:val="en-US"/>
-        </w:rPr>
-        <w:t xml:space="preserve"> que la table se ha </w:t>
-      </w:r>
-      <w:proofErr w:type="spellStart"/>
-      <w:r>
-        <w:rPr>
-          <w:rFonts w:ascii="Menlo" w:hAnsi="Menlo" w:cs="Menlo"/>
-          <w:color w:val="000000"/>
-          <w:sz w:val="22"/>
-          <w:szCs w:val="22"/>
-          <w:lang w:val="en-US"/>
-        </w:rPr>
-        <w:t>plasmado</w:t>
-      </w:r>
-      <w:proofErr w:type="spellEnd"/>
-      <w:r>
-        <w:rPr>
-          <w:rFonts w:ascii="Menlo" w:hAnsi="Menlo" w:cs="Menlo"/>
-          <w:color w:val="000000"/>
-          <w:sz w:val="22"/>
-          <w:szCs w:val="22"/>
-          <w:lang w:val="en-US"/>
-        </w:rPr>
-        <w:t xml:space="preserve"> </w:t>
-      </w:r>
-      <w:proofErr w:type="spellStart"/>
-      <w:r>
-        <w:rPr>
-          <w:rFonts w:ascii="Menlo" w:hAnsi="Menlo" w:cs="Menlo"/>
-          <w:color w:val="000000"/>
-          <w:sz w:val="22"/>
-          <w:szCs w:val="22"/>
-          <w:lang w:val="en-US"/>
-        </w:rPr>
-        <w:t>debemos</w:t>
-      </w:r>
-      <w:proofErr w:type="spellEnd"/>
-      <w:r>
-        <w:rPr>
-          <w:rFonts w:ascii="Menlo" w:hAnsi="Menlo" w:cs="Menlo"/>
-          <w:color w:val="000000"/>
-          <w:sz w:val="22"/>
-          <w:szCs w:val="22"/>
-          <w:lang w:val="en-US"/>
-        </w:rPr>
-        <w:t xml:space="preserve"> registrar </w:t>
-      </w:r>
-      <w:proofErr w:type="spellStart"/>
-      <w:r>
-        <w:rPr>
-          <w:rFonts w:ascii="Menlo" w:hAnsi="Menlo" w:cs="Menlo"/>
-          <w:color w:val="000000"/>
-          <w:sz w:val="22"/>
-          <w:szCs w:val="22"/>
-          <w:lang w:val="en-US"/>
-        </w:rPr>
-        <w:t>en</w:t>
-      </w:r>
-      <w:proofErr w:type="spellEnd"/>
-      <w:r>
-        <w:rPr>
-          <w:rFonts w:ascii="Menlo" w:hAnsi="Menlo" w:cs="Menlo"/>
-          <w:color w:val="000000"/>
-          <w:sz w:val="22"/>
-          <w:szCs w:val="22"/>
-          <w:lang w:val="en-US"/>
-        </w:rPr>
-        <w:t xml:space="preserve"> el </w:t>
-      </w:r>
-      <w:proofErr w:type="spellStart"/>
-      <w:r>
-        <w:rPr>
-          <w:rFonts w:ascii="Menlo" w:hAnsi="Menlo" w:cs="Menlo"/>
-          <w:color w:val="000000"/>
-          <w:sz w:val="22"/>
-          <w:szCs w:val="22"/>
-          <w:lang w:val="en-US"/>
-        </w:rPr>
-        <w:t>adminsitrador</w:t>
-      </w:r>
-      <w:proofErr w:type="spellEnd"/>
-      <w:r>
-        <w:rPr>
-          <w:rFonts w:ascii="Menlo" w:hAnsi="Menlo" w:cs="Menlo"/>
-          <w:color w:val="000000"/>
-          <w:sz w:val="22"/>
-          <w:szCs w:val="22"/>
-          <w:lang w:val="en-US"/>
-        </w:rPr>
-        <w:t xml:space="preserve"> el </w:t>
-      </w:r>
-      <w:proofErr w:type="spellStart"/>
-      <w:r>
-        <w:rPr>
-          <w:rFonts w:ascii="Menlo" w:hAnsi="Menlo" w:cs="Menlo"/>
-          <w:color w:val="000000"/>
-          <w:sz w:val="22"/>
-          <w:szCs w:val="22"/>
-          <w:lang w:val="en-US"/>
-        </w:rPr>
-        <w:t>modelo</w:t>
-      </w:r>
-      <w:proofErr w:type="spellEnd"/>
-      <w:r>
-        <w:rPr>
-          <w:rFonts w:ascii="Menlo" w:hAnsi="Menlo" w:cs="Menlo"/>
-          <w:color w:val="000000"/>
-          <w:sz w:val="22"/>
-          <w:szCs w:val="22"/>
-          <w:lang w:val="en-US"/>
-        </w:rPr>
-        <w:t xml:space="preserve"> que </w:t>
-      </w:r>
-      <w:proofErr w:type="spellStart"/>
-      <w:r>
-        <w:rPr>
-          <w:rFonts w:ascii="Menlo" w:hAnsi="Menlo" w:cs="Menlo"/>
-          <w:color w:val="000000"/>
-          <w:sz w:val="22"/>
-          <w:szCs w:val="22"/>
-          <w:lang w:val="en-US"/>
-        </w:rPr>
-        <w:t>acabamos</w:t>
-      </w:r>
-      <w:proofErr w:type="spellEnd"/>
-      <w:r>
-        <w:rPr>
-          <w:rFonts w:ascii="Menlo" w:hAnsi="Menlo" w:cs="Menlo"/>
-          <w:color w:val="000000"/>
-          <w:sz w:val="22"/>
-          <w:szCs w:val="22"/>
-          <w:lang w:val="en-US"/>
-        </w:rPr>
-        <w:t xml:space="preserve"> de </w:t>
-      </w:r>
-      <w:proofErr w:type="spellStart"/>
-      <w:r>
-        <w:rPr>
-          <w:rFonts w:ascii="Menlo" w:hAnsi="Menlo" w:cs="Menlo"/>
-          <w:color w:val="000000"/>
-          <w:sz w:val="22"/>
-          <w:szCs w:val="22"/>
-          <w:lang w:val="en-US"/>
-        </w:rPr>
-        <w:t>creaer</w:t>
-      </w:r>
-      <w:proofErr w:type="spellEnd"/>
-      <w:r>
-        <w:rPr>
-          <w:rFonts w:ascii="Menlo" w:hAnsi="Menlo" w:cs="Menlo"/>
-          <w:color w:val="000000"/>
-          <w:sz w:val="22"/>
-          <w:szCs w:val="22"/>
-          <w:lang w:val="en-US"/>
-        </w:rPr>
-        <w:t xml:space="preserve"> </w:t>
+        <w:t xml:space="preserve">Para mirar que la table se ha plasmado debemos registrar en el adminsitrador el modelo que acabamos de creaer </w:t>
       </w:r>
     </w:p>
     <w:p>
@@ -1651,35 +1195,7 @@
         <w:rPr>
           <w:lang w:val="es-ES_tradnl"/>
         </w:rPr>
-        <w:t xml:space="preserve">Para ver los registros entramos a la </w:t>
-      </w:r>
-      <w:proofErr w:type="spellStart"/>
-      <w:r>
-        <w:rPr>
-          <w:lang w:val="es-ES_tradnl"/>
-        </w:rPr>
-        <w:t>url</w:t>
-      </w:r>
-      <w:proofErr w:type="spellEnd"/>
-      <w:r>
-        <w:rPr>
-          <w:lang w:val="es-ES_tradnl"/>
-        </w:rPr>
-        <w:t xml:space="preserve"> de </w:t>
-      </w:r>
-      <w:proofErr w:type="spellStart"/>
-      <w:r>
-        <w:rPr>
-          <w:lang w:val="es-ES_tradnl"/>
-        </w:rPr>
-        <w:t>admin</w:t>
-      </w:r>
-      <w:proofErr w:type="spellEnd"/>
-      <w:r>
-        <w:rPr>
-          <w:lang w:val="es-ES_tradnl"/>
-        </w:rPr>
-        <w:t xml:space="preserve"> </w:t>
+        <w:t xml:space="preserve">Para ver los registros entramos a la url de admin </w:t>
       </w:r>
       <w:hyperlink r:id="rId19" w:history="1">
         <w:r>
@@ -1722,10 +1238,11 @@
           <w:szCs w:val="22"/>
           <w:lang w:val="en-US"/>
         </w:rPr>
-        <w:t xml:space="preserve">python3 manage.py </w:t>
-      </w:r>
-      <w:proofErr w:type="spellStart"/>
-      <w:r>
+        <w:t>python3 manage.py createsuperuser</w:t>
+      </w:r>
+    </w:p>
+    <w:p>
+      <w:pPr>
         <w:rPr>
           <w:rFonts w:ascii="Menlo" w:hAnsi="Menlo" w:cs="Menlo"/>
           <w:color w:val="000000"/>
@@ -1733,12 +1250,8 @@
           <w:szCs w:val="22"/>
           <w:lang w:val="en-US"/>
         </w:rPr>
-        <w:t>createsuperuser</w:t>
-      </w:r>
-      <w:proofErr w:type="spellEnd"/>
-    </w:p>
-    <w:p>
-      <w:pPr>
+      </w:pPr>
+      <w:r>
         <w:rPr>
           <w:rFonts w:ascii="Menlo" w:hAnsi="Menlo" w:cs="Menlo"/>
           <w:color w:val="000000"/>
@@ -1746,116 +1259,7 @@
           <w:szCs w:val="22"/>
           <w:lang w:val="en-US"/>
         </w:rPr>
-      </w:pPr>
-      <w:proofErr w:type="spellStart"/>
-      <w:r>
-        <w:rPr>
-          <w:rFonts w:ascii="Menlo" w:hAnsi="Menlo" w:cs="Menlo"/>
-          <w:color w:val="000000"/>
-          <w:sz w:val="22"/>
-          <w:szCs w:val="22"/>
-          <w:lang w:val="en-US"/>
-        </w:rPr>
-        <w:t>aquí</w:t>
-      </w:r>
-      <w:proofErr w:type="spellEnd"/>
-      <w:r>
-        <w:rPr>
-          <w:rFonts w:ascii="Menlo" w:hAnsi="Menlo" w:cs="Menlo"/>
-          <w:color w:val="000000"/>
-          <w:sz w:val="22"/>
-          <w:szCs w:val="22"/>
-          <w:lang w:val="en-US"/>
-        </w:rPr>
-        <w:t xml:space="preserve"> Podemos </w:t>
-      </w:r>
-      <w:proofErr w:type="spellStart"/>
-      <w:r>
-        <w:rPr>
-          <w:rFonts w:ascii="Menlo" w:hAnsi="Menlo" w:cs="Menlo"/>
-          <w:color w:val="000000"/>
-          <w:sz w:val="22"/>
-          <w:szCs w:val="22"/>
-          <w:lang w:val="en-US"/>
-        </w:rPr>
-        <w:t>ver</w:t>
-      </w:r>
-      <w:proofErr w:type="spellEnd"/>
-      <w:r>
-        <w:rPr>
-          <w:rFonts w:ascii="Menlo" w:hAnsi="Menlo" w:cs="Menlo"/>
-          <w:color w:val="000000"/>
-          <w:sz w:val="22"/>
-          <w:szCs w:val="22"/>
-          <w:lang w:val="en-US"/>
-        </w:rPr>
-        <w:t xml:space="preserve"> que </w:t>
-      </w:r>
-      <w:proofErr w:type="spellStart"/>
-      <w:r>
-        <w:rPr>
-          <w:rFonts w:ascii="Menlo" w:hAnsi="Menlo" w:cs="Menlo"/>
-          <w:color w:val="000000"/>
-          <w:sz w:val="22"/>
-          <w:szCs w:val="22"/>
-          <w:lang w:val="en-US"/>
-        </w:rPr>
-        <w:t>ya</w:t>
-      </w:r>
-      <w:proofErr w:type="spellEnd"/>
-      <w:r>
-        <w:rPr>
-          <w:rFonts w:ascii="Menlo" w:hAnsi="Menlo" w:cs="Menlo"/>
-          <w:color w:val="000000"/>
-          <w:sz w:val="22"/>
-          <w:szCs w:val="22"/>
-          <w:lang w:val="en-US"/>
-        </w:rPr>
-        <w:t xml:space="preserve"> </w:t>
-      </w:r>
-      <w:proofErr w:type="spellStart"/>
-      <w:r>
-        <w:rPr>
-          <w:rFonts w:ascii="Menlo" w:hAnsi="Menlo" w:cs="Menlo"/>
-          <w:color w:val="000000"/>
-          <w:sz w:val="22"/>
-          <w:szCs w:val="22"/>
-          <w:lang w:val="en-US"/>
-        </w:rPr>
-        <w:t>existe</w:t>
-      </w:r>
-      <w:proofErr w:type="spellEnd"/>
-      <w:r>
-        <w:rPr>
-          <w:rFonts w:ascii="Menlo" w:hAnsi="Menlo" w:cs="Menlo"/>
-          <w:color w:val="000000"/>
-          <w:sz w:val="22"/>
-          <w:szCs w:val="22"/>
-          <w:lang w:val="en-US"/>
-        </w:rPr>
-        <w:t xml:space="preserve"> la table de </w:t>
-      </w:r>
-      <w:proofErr w:type="spellStart"/>
-      <w:r>
-        <w:rPr>
-          <w:rFonts w:ascii="Menlo" w:hAnsi="Menlo" w:cs="Menlo"/>
-          <w:color w:val="000000"/>
-          <w:sz w:val="22"/>
-          <w:szCs w:val="22"/>
-          <w:lang w:val="en-US"/>
-        </w:rPr>
-        <w:t>prueba</w:t>
-      </w:r>
-      <w:proofErr w:type="spellEnd"/>
-      <w:r>
-        <w:rPr>
-          <w:rFonts w:ascii="Menlo" w:hAnsi="Menlo" w:cs="Menlo"/>
-          <w:color w:val="000000"/>
-          <w:sz w:val="22"/>
-          <w:szCs w:val="22"/>
-          <w:lang w:val="en-US"/>
-        </w:rPr>
-        <w:t xml:space="preserve"> </w:t>
+        <w:t xml:space="preserve">aquí Podemos ver que ya existe la table de prueba </w:t>
       </w:r>
     </w:p>
     <w:p>
@@ -1953,6 +1357,446 @@
           </wp:inline>
         </w:drawing>
       </w:r>
+    </w:p>
+    <w:p>
+      <w:pPr>
+        <w:rPr>
+          <w:lang w:val="es-ES_tradnl"/>
+        </w:rPr>
+      </w:pPr>
+    </w:p>
+    <w:p>
+      <w:pPr>
+        <w:rPr>
+          <w:lang w:val="es-ES_tradnl"/>
+        </w:rPr>
+      </w:pPr>
+      <w:r>
+        <w:rPr>
+          <w:lang w:val="es-ES_tradnl"/>
+        </w:rPr>
+        <w:t>GENERIC VIEWS</w:t>
+      </w:r>
+    </w:p>
+    <w:p>
+      <w:pPr>
+        <w:rPr>
+          <w:lang w:val="es-ES_tradnl"/>
+        </w:rPr>
+      </w:pPr>
+    </w:p>
+    <w:p>
+      <w:pPr>
+        <w:rPr>
+          <w:lang w:val="es-ES_tradnl"/>
+        </w:rPr>
+      </w:pPr>
+      <w:r>
+        <w:rPr>
+          <w:lang w:val="es-ES_tradnl"/>
+        </w:rPr>
+        <w:t>LISTVIEW WITH DATA FROM DB</w:t>
+      </w:r>
+    </w:p>
+    <w:p>
+      <w:pPr>
+        <w:rPr>
+          <w:lang w:val="es-ES_tradnl"/>
+        </w:rPr>
+      </w:pPr>
+      <w:r>
+        <w:rPr>
+          <w:lang w:val="es-ES_tradnl"/>
+        </w:rPr>
+        <w:drawing>
+          <wp:inline distT="0" distB="0" distL="0" distR="0" wp14:anchorId="48DE2E78" wp14:editId="1502C1E5">
+            <wp:extent cx="5943600" cy="1973580"/>
+            <wp:effectExtent l="0" t="0" r="0" b="0"/>
+            <wp:docPr id="19" name="Picture 19"/>
+            <wp:cNvGraphicFramePr>
+              <a:graphicFrameLocks xmlns:a="http://schemas.openxmlformats.org/drawingml/2006/main" noChangeAspect="1"/>
+            </wp:cNvGraphicFramePr>
+            <a:graphic xmlns:a="http://schemas.openxmlformats.org/drawingml/2006/main">
+              <a:graphicData uri="http://schemas.openxmlformats.org/drawingml/2006/picture">
+                <pic:pic xmlns:pic="http://schemas.openxmlformats.org/drawingml/2006/picture">
+                  <pic:nvPicPr>
+                    <pic:cNvPr id="1" name=""/>
+                    <pic:cNvPicPr/>
+                  </pic:nvPicPr>
+                  <pic:blipFill>
+                    <a:blip r:embed="rId22"/>
+                    <a:stretch>
+                      <a:fillRect/>
+                    </a:stretch>
+                  </pic:blipFill>
+                  <pic:spPr>
+                    <a:xfrm>
+                      <a:off x="0" y="0"/>
+                      <a:ext cx="5943600" cy="1973580"/>
+                    </a:xfrm>
+                    <a:prstGeom prst="rect">
+                      <a:avLst/>
+                    </a:prstGeom>
+                  </pic:spPr>
+                </pic:pic>
+              </a:graphicData>
+            </a:graphic>
+          </wp:inline>
+        </w:drawing>
+      </w:r>
+    </w:p>
+    <w:p>
+      <w:pPr>
+        <w:rPr>
+          <w:lang w:val="es-ES_tradnl"/>
+        </w:rPr>
+      </w:pPr>
+      <w:r>
+        <w:rPr>
+          <w:lang w:val="es-ES_tradnl"/>
+        </w:rPr>
+        <w:lastRenderedPageBreak/>
+        <w:drawing>
+          <wp:inline distT="0" distB="0" distL="0" distR="0" wp14:anchorId="70DD1CC2" wp14:editId="362F4D95">
+            <wp:extent cx="5943600" cy="3743960"/>
+            <wp:effectExtent l="0" t="0" r="0" b="2540"/>
+            <wp:docPr id="20" name="Picture 20"/>
+            <wp:cNvGraphicFramePr>
+              <a:graphicFrameLocks xmlns:a="http://schemas.openxmlformats.org/drawingml/2006/main" noChangeAspect="1"/>
+            </wp:cNvGraphicFramePr>
+            <a:graphic xmlns:a="http://schemas.openxmlformats.org/drawingml/2006/main">
+              <a:graphicData uri="http://schemas.openxmlformats.org/drawingml/2006/picture">
+                <pic:pic xmlns:pic="http://schemas.openxmlformats.org/drawingml/2006/picture">
+                  <pic:nvPicPr>
+                    <pic:cNvPr id="1" name=""/>
+                    <pic:cNvPicPr/>
+                  </pic:nvPicPr>
+                  <pic:blipFill>
+                    <a:blip r:embed="rId23"/>
+                    <a:stretch>
+                      <a:fillRect/>
+                    </a:stretch>
+                  </pic:blipFill>
+                  <pic:spPr>
+                    <a:xfrm>
+                      <a:off x="0" y="0"/>
+                      <a:ext cx="5943600" cy="3743960"/>
+                    </a:xfrm>
+                    <a:prstGeom prst="rect">
+                      <a:avLst/>
+                    </a:prstGeom>
+                  </pic:spPr>
+                </pic:pic>
+              </a:graphicData>
+            </a:graphic>
+          </wp:inline>
+        </w:drawing>
+      </w:r>
+    </w:p>
+    <w:p>
+      <w:pPr>
+        <w:rPr>
+          <w:lang w:val="es-ES_tradnl"/>
+        </w:rPr>
+      </w:pPr>
+      <w:r>
+        <w:rPr>
+          <w:lang w:val="es-ES_tradnl"/>
+        </w:rPr>
+        <w:drawing>
+          <wp:inline distT="0" distB="0" distL="0" distR="0" wp14:anchorId="21605BC3" wp14:editId="458A3E3B">
+            <wp:extent cx="5943600" cy="1950720"/>
+            <wp:effectExtent l="0" t="0" r="0" b="5080"/>
+            <wp:docPr id="21" name="Picture 21"/>
+            <wp:cNvGraphicFramePr>
+              <a:graphicFrameLocks xmlns:a="http://schemas.openxmlformats.org/drawingml/2006/main" noChangeAspect="1"/>
+            </wp:cNvGraphicFramePr>
+            <a:graphic xmlns:a="http://schemas.openxmlformats.org/drawingml/2006/main">
+              <a:graphicData uri="http://schemas.openxmlformats.org/drawingml/2006/picture">
+                <pic:pic xmlns:pic="http://schemas.openxmlformats.org/drawingml/2006/picture">
+                  <pic:nvPicPr>
+                    <pic:cNvPr id="1" name=""/>
+                    <pic:cNvPicPr/>
+                  </pic:nvPicPr>
+                  <pic:blipFill>
+                    <a:blip r:embed="rId24"/>
+                    <a:stretch>
+                      <a:fillRect/>
+                    </a:stretch>
+                  </pic:blipFill>
+                  <pic:spPr>
+                    <a:xfrm>
+                      <a:off x="0" y="0"/>
+                      <a:ext cx="5943600" cy="1950720"/>
+                    </a:xfrm>
+                    <a:prstGeom prst="rect">
+                      <a:avLst/>
+                    </a:prstGeom>
+                  </pic:spPr>
+                </pic:pic>
+              </a:graphicData>
+            </a:graphic>
+          </wp:inline>
+        </w:drawing>
+      </w:r>
+    </w:p>
+    <w:p>
+      <w:pPr>
+        <w:rPr>
+          <w:lang w:val="es-ES_tradnl"/>
+        </w:rPr>
+      </w:pPr>
+      <w:r>
+        <w:rPr>
+          <w:lang w:val="es-ES_tradnl"/>
+        </w:rPr>
+        <w:lastRenderedPageBreak/>
+        <w:drawing>
+          <wp:inline distT="0" distB="0" distL="0" distR="0" wp14:anchorId="1E1D8671" wp14:editId="50E25AC5">
+            <wp:extent cx="5943600" cy="3457575"/>
+            <wp:effectExtent l="0" t="0" r="0" b="0"/>
+            <wp:docPr id="22" name="Picture 22"/>
+            <wp:cNvGraphicFramePr>
+              <a:graphicFrameLocks xmlns:a="http://schemas.openxmlformats.org/drawingml/2006/main" noChangeAspect="1"/>
+            </wp:cNvGraphicFramePr>
+            <a:graphic xmlns:a="http://schemas.openxmlformats.org/drawingml/2006/main">
+              <a:graphicData uri="http://schemas.openxmlformats.org/drawingml/2006/picture">
+                <pic:pic xmlns:pic="http://schemas.openxmlformats.org/drawingml/2006/picture">
+                  <pic:nvPicPr>
+                    <pic:cNvPr id="1" name=""/>
+                    <pic:cNvPicPr/>
+                  </pic:nvPicPr>
+                  <pic:blipFill>
+                    <a:blip r:embed="rId25"/>
+                    <a:stretch>
+                      <a:fillRect/>
+                    </a:stretch>
+                  </pic:blipFill>
+                  <pic:spPr>
+                    <a:xfrm>
+                      <a:off x="0" y="0"/>
+                      <a:ext cx="5943600" cy="3457575"/>
+                    </a:xfrm>
+                    <a:prstGeom prst="rect">
+                      <a:avLst/>
+                    </a:prstGeom>
+                  </pic:spPr>
+                </pic:pic>
+              </a:graphicData>
+            </a:graphic>
+          </wp:inline>
+        </w:drawing>
+      </w:r>
+    </w:p>
+    <w:p>
+      <w:pPr>
+        <w:rPr>
+          <w:lang w:val="es-ES_tradnl"/>
+        </w:rPr>
+      </w:pPr>
+      <w:r>
+        <w:rPr>
+          <w:lang w:val="es-ES_tradnl"/>
+        </w:rPr>
+        <w:t>Cretae generic view</w:t>
+      </w:r>
+    </w:p>
+    <w:p>
+      <w:pPr>
+        <w:rPr>
+          <w:lang w:val="es-ES_tradnl"/>
+        </w:rPr>
+      </w:pPr>
+      <w:r>
+        <w:rPr>
+          <w:lang w:val="es-ES_tradnl"/>
+        </w:rPr>
+        <w:drawing>
+          <wp:inline distT="0" distB="0" distL="0" distR="0" wp14:anchorId="21EF1DB2" wp14:editId="50533466">
+            <wp:extent cx="5943600" cy="2167255"/>
+            <wp:effectExtent l="0" t="0" r="0" b="4445"/>
+            <wp:docPr id="23" name="Picture 23"/>
+            <wp:cNvGraphicFramePr>
+              <a:graphicFrameLocks xmlns:a="http://schemas.openxmlformats.org/drawingml/2006/main" noChangeAspect="1"/>
+            </wp:cNvGraphicFramePr>
+            <a:graphic xmlns:a="http://schemas.openxmlformats.org/drawingml/2006/main">
+              <a:graphicData uri="http://schemas.openxmlformats.org/drawingml/2006/picture">
+                <pic:pic xmlns:pic="http://schemas.openxmlformats.org/drawingml/2006/picture">
+                  <pic:nvPicPr>
+                    <pic:cNvPr id="1" name=""/>
+                    <pic:cNvPicPr/>
+                  </pic:nvPicPr>
+                  <pic:blipFill>
+                    <a:blip r:embed="rId26"/>
+                    <a:stretch>
+                      <a:fillRect/>
+                    </a:stretch>
+                  </pic:blipFill>
+                  <pic:spPr>
+                    <a:xfrm>
+                      <a:off x="0" y="0"/>
+                      <a:ext cx="5943600" cy="2167255"/>
+                    </a:xfrm>
+                    <a:prstGeom prst="rect">
+                      <a:avLst/>
+                    </a:prstGeom>
+                  </pic:spPr>
+                </pic:pic>
+              </a:graphicData>
+            </a:graphic>
+          </wp:inline>
+        </w:drawing>
+      </w:r>
+    </w:p>
+    <w:p>
+      <w:pPr>
+        <w:rPr>
+          <w:lang w:val="es-ES_tradnl"/>
+        </w:rPr>
+      </w:pPr>
+      <w:r>
+        <w:rPr>
+          <w:lang w:val="es-ES_tradnl"/>
+        </w:rPr>
+        <w:lastRenderedPageBreak/>
+        <w:drawing>
+          <wp:inline distT="0" distB="0" distL="0" distR="0" wp14:anchorId="5D8749B6" wp14:editId="3784C82A">
+            <wp:extent cx="5943600" cy="5021580"/>
+            <wp:effectExtent l="0" t="0" r="0" b="0"/>
+            <wp:docPr id="24" name="Picture 24"/>
+            <wp:cNvGraphicFramePr>
+              <a:graphicFrameLocks xmlns:a="http://schemas.openxmlformats.org/drawingml/2006/main" noChangeAspect="1"/>
+            </wp:cNvGraphicFramePr>
+            <a:graphic xmlns:a="http://schemas.openxmlformats.org/drawingml/2006/main">
+              <a:graphicData uri="http://schemas.openxmlformats.org/drawingml/2006/picture">
+                <pic:pic xmlns:pic="http://schemas.openxmlformats.org/drawingml/2006/picture">
+                  <pic:nvPicPr>
+                    <pic:cNvPr id="1" name=""/>
+                    <pic:cNvPicPr/>
+                  </pic:nvPicPr>
+                  <pic:blipFill>
+                    <a:blip r:embed="rId27"/>
+                    <a:stretch>
+                      <a:fillRect/>
+                    </a:stretch>
+                  </pic:blipFill>
+                  <pic:spPr>
+                    <a:xfrm>
+                      <a:off x="0" y="0"/>
+                      <a:ext cx="5943600" cy="5021580"/>
+                    </a:xfrm>
+                    <a:prstGeom prst="rect">
+                      <a:avLst/>
+                    </a:prstGeom>
+                  </pic:spPr>
+                </pic:pic>
+              </a:graphicData>
+            </a:graphic>
+          </wp:inline>
+        </w:drawing>
+      </w:r>
+    </w:p>
+    <w:p>
+      <w:pPr>
+        <w:rPr>
+          <w:lang w:val="es-ES_tradnl"/>
+        </w:rPr>
+      </w:pPr>
+      <w:r>
+        <w:rPr>
+          <w:lang w:val="es-ES_tradnl"/>
+        </w:rPr>
+        <w:drawing>
+          <wp:inline distT="0" distB="0" distL="0" distR="0" wp14:anchorId="53757CAD" wp14:editId="5D3CE8B7">
+            <wp:extent cx="4241800" cy="1447800"/>
+            <wp:effectExtent l="0" t="0" r="0" b="0"/>
+            <wp:docPr id="25" name="Picture 25"/>
+            <wp:cNvGraphicFramePr>
+              <a:graphicFrameLocks xmlns:a="http://schemas.openxmlformats.org/drawingml/2006/main" noChangeAspect="1"/>
+            </wp:cNvGraphicFramePr>
+            <a:graphic xmlns:a="http://schemas.openxmlformats.org/drawingml/2006/main">
+              <a:graphicData uri="http://schemas.openxmlformats.org/drawingml/2006/picture">
+                <pic:pic xmlns:pic="http://schemas.openxmlformats.org/drawingml/2006/picture">
+                  <pic:nvPicPr>
+                    <pic:cNvPr id="1" name=""/>
+                    <pic:cNvPicPr/>
+                  </pic:nvPicPr>
+                  <pic:blipFill>
+                    <a:blip r:embed="rId28"/>
+                    <a:stretch>
+                      <a:fillRect/>
+                    </a:stretch>
+                  </pic:blipFill>
+                  <pic:spPr>
+                    <a:xfrm>
+                      <a:off x="0" y="0"/>
+                      <a:ext cx="4241800" cy="1447800"/>
+                    </a:xfrm>
+                    <a:prstGeom prst="rect">
+                      <a:avLst/>
+                    </a:prstGeom>
+                  </pic:spPr>
+                </pic:pic>
+              </a:graphicData>
+            </a:graphic>
+          </wp:inline>
+        </w:drawing>
+      </w:r>
+    </w:p>
+    <w:p>
+      <w:pPr>
+        <w:rPr>
+          <w:lang w:val="es-ES_tradnl"/>
+        </w:rPr>
+      </w:pPr>
+      <w:r>
+        <w:rPr>
+          <w:lang w:val="es-ES_tradnl"/>
+        </w:rPr>
+        <w:lastRenderedPageBreak/>
+        <w:drawing>
+          <wp:inline distT="0" distB="0" distL="0" distR="0" wp14:anchorId="33E06DC3" wp14:editId="43C5522A">
+            <wp:extent cx="5943600" cy="2940685"/>
+            <wp:effectExtent l="0" t="0" r="0" b="5715"/>
+            <wp:docPr id="26" name="Picture 26"/>
+            <wp:cNvGraphicFramePr>
+              <a:graphicFrameLocks xmlns:a="http://schemas.openxmlformats.org/drawingml/2006/main" noChangeAspect="1"/>
+            </wp:cNvGraphicFramePr>
+            <a:graphic xmlns:a="http://schemas.openxmlformats.org/drawingml/2006/main">
+              <a:graphicData uri="http://schemas.openxmlformats.org/drawingml/2006/picture">
+                <pic:pic xmlns:pic="http://schemas.openxmlformats.org/drawingml/2006/picture">
+                  <pic:nvPicPr>
+                    <pic:cNvPr id="1" name=""/>
+                    <pic:cNvPicPr/>
+                  </pic:nvPicPr>
+                  <pic:blipFill>
+                    <a:blip r:embed="rId29"/>
+                    <a:stretch>
+                      <a:fillRect/>
+                    </a:stretch>
+                  </pic:blipFill>
+                  <pic:spPr>
+                    <a:xfrm>
+                      <a:off x="0" y="0"/>
+                      <a:ext cx="5943600" cy="2940685"/>
+                    </a:xfrm>
+                    <a:prstGeom prst="rect">
+                      <a:avLst/>
+                    </a:prstGeom>
+                  </pic:spPr>
+                </pic:pic>
+              </a:graphicData>
+            </a:graphic>
+          </wp:inline>
+        </w:drawing>
+      </w:r>
+    </w:p>
+    <w:p>
+      <w:pPr>
+        <w:rPr>
+          <w:lang w:val="es-ES_tradnl"/>
+        </w:rPr>
+      </w:pPr>
     </w:p>
     <w:sectPr>
       <w:pgSz w:w="12240" w:h="15840"/>

</xml_diff>